<commit_message>
fix: mobile phone in resume
</commit_message>
<xml_diff>
--- a/resume/CV - Denis Declercq.docx
+++ b/resume/CV - Denis Declercq.docx
@@ -608,7 +608,27 @@
                                 <w:color w:val="4F81BD" w:themeColor="accent1"/>
                                 <w:sz w:val="18"/>
                               </w:rPr>
-                              <w:t>30.36.68.16</w:t>
+                              <w:t>30.</w:t>
+                            </w:r>
+                            <w:r>
+                              <w:rPr>
+                                <w:rFonts w:ascii="Consolas" w:hAnsi="Consolas" w:cs="Consolas"/>
+                                <w:i/>
+                                <w:color w:val="4F81BD" w:themeColor="accent1"/>
+                                <w:sz w:val="18"/>
+                              </w:rPr>
+                              <w:t>26</w:t>
+                            </w:r>
+                            <w:bookmarkStart w:id="0" w:name="_GoBack"/>
+                            <w:bookmarkEnd w:id="0"/>
+                            <w:r>
+                              <w:rPr>
+                                <w:rFonts w:ascii="Consolas" w:hAnsi="Consolas" w:cs="Consolas"/>
+                                <w:i/>
+                                <w:color w:val="4F81BD" w:themeColor="accent1"/>
+                                <w:sz w:val="18"/>
+                              </w:rPr>
+                              <w:t>.68.16</w:t>
                             </w:r>
                           </w:p>
                           <w:p>
@@ -1044,7 +1064,27 @@
                           <w:color w:val="4F81BD" w:themeColor="accent1"/>
                           <w:sz w:val="18"/>
                         </w:rPr>
-                        <w:t>30.36.68.16</w:t>
+                        <w:t>30.</w:t>
+                      </w:r>
+                      <w:r>
+                        <w:rPr>
+                          <w:rFonts w:ascii="Consolas" w:hAnsi="Consolas" w:cs="Consolas"/>
+                          <w:i/>
+                          <w:color w:val="4F81BD" w:themeColor="accent1"/>
+                          <w:sz w:val="18"/>
+                        </w:rPr>
+                        <w:t>26</w:t>
+                      </w:r>
+                      <w:bookmarkStart w:id="1" w:name="_GoBack"/>
+                      <w:bookmarkEnd w:id="1"/>
+                      <w:r>
+                        <w:rPr>
+                          <w:rFonts w:ascii="Consolas" w:hAnsi="Consolas" w:cs="Consolas"/>
+                          <w:i/>
+                          <w:color w:val="4F81BD" w:themeColor="accent1"/>
+                          <w:sz w:val="18"/>
+                        </w:rPr>
+                        <w:t>.68.16</w:t>
                       </w:r>
                     </w:p>
                     <w:p>
@@ -1547,55 +1587,7 @@
                                       <w:sz w:val="22"/>
                                       <w:szCs w:val="28"/>
                                     </w:rPr>
-                                    <w:t xml:space="preserve">Formation </w:t>
-                                  </w:r>
-                                  <w:proofErr w:type="spellStart"/>
-                                  <w:r>
-                                    <w:rPr>
-                                      <w:rFonts w:ascii="Calibri" w:eastAsia="Calibri" w:hAnsi="Calibri" w:cs="Helvetica"/>
-                                      <w:b/>
-                                      <w:bCs/>
-                                      <w:color w:val="4F81BD"/>
-                                      <w:sz w:val="22"/>
-                                      <w:szCs w:val="28"/>
-                                    </w:rPr>
-                                    <w:t>ReactJS</w:t>
-                                  </w:r>
-                                  <w:proofErr w:type="spellEnd"/>
-                                  <w:r>
-                                    <w:rPr>
-                                      <w:rFonts w:ascii="Calibri" w:eastAsia="Calibri" w:hAnsi="Calibri" w:cs="Helvetica"/>
-                                      <w:b/>
-                                      <w:bCs/>
-                                      <w:color w:val="4F81BD"/>
-                                      <w:sz w:val="22"/>
-                                      <w:szCs w:val="28"/>
-                                    </w:rPr>
-                                    <w:t xml:space="preserve">, maîtriser le </w:t>
-                                  </w:r>
-                                  <w:proofErr w:type="spellStart"/>
-                                  <w:r>
-                                    <w:rPr>
-                                      <w:rFonts w:ascii="Calibri" w:eastAsia="Calibri" w:hAnsi="Calibri" w:cs="Helvetica"/>
-                                      <w:b/>
-                                      <w:bCs/>
-                                      <w:color w:val="4F81BD"/>
-                                      <w:sz w:val="22"/>
-                                      <w:szCs w:val="28"/>
-                                    </w:rPr>
-                                    <w:t>framework</w:t>
-                                  </w:r>
-                                  <w:proofErr w:type="spellEnd"/>
-                                  <w:r>
-                                    <w:rPr>
-                                      <w:rFonts w:ascii="Calibri" w:eastAsia="Calibri" w:hAnsi="Calibri" w:cs="Helvetica"/>
-                                      <w:b/>
-                                      <w:bCs/>
-                                      <w:color w:val="4F81BD"/>
-                                      <w:sz w:val="22"/>
-                                      <w:szCs w:val="28"/>
-                                    </w:rPr>
-                                    <w:t xml:space="preserve"> JavaScript de Facebook</w:t>
+                                    <w:t>Formation ReactJS, maîtriser le framework JavaScript de Facebook</w:t>
                                   </w:r>
                                 </w:p>
                                 <w:p>
@@ -2535,55 +2527,7 @@
                                 <w:sz w:val="22"/>
                                 <w:szCs w:val="28"/>
                               </w:rPr>
-                              <w:t xml:space="preserve">Formation </w:t>
-                            </w:r>
-                            <w:proofErr w:type="spellStart"/>
-                            <w:r>
-                              <w:rPr>
-                                <w:rFonts w:ascii="Calibri" w:eastAsia="Calibri" w:hAnsi="Calibri" w:cs="Helvetica"/>
-                                <w:b/>
-                                <w:bCs/>
-                                <w:color w:val="4F81BD"/>
-                                <w:sz w:val="22"/>
-                                <w:szCs w:val="28"/>
-                              </w:rPr>
-                              <w:t>ReactJS</w:t>
-                            </w:r>
-                            <w:proofErr w:type="spellEnd"/>
-                            <w:r>
-                              <w:rPr>
-                                <w:rFonts w:ascii="Calibri" w:eastAsia="Calibri" w:hAnsi="Calibri" w:cs="Helvetica"/>
-                                <w:b/>
-                                <w:bCs/>
-                                <w:color w:val="4F81BD"/>
-                                <w:sz w:val="22"/>
-                                <w:szCs w:val="28"/>
-                              </w:rPr>
-                              <w:t xml:space="preserve">, maîtriser le </w:t>
-                            </w:r>
-                            <w:proofErr w:type="spellStart"/>
-                            <w:r>
-                              <w:rPr>
-                                <w:rFonts w:ascii="Calibri" w:eastAsia="Calibri" w:hAnsi="Calibri" w:cs="Helvetica"/>
-                                <w:b/>
-                                <w:bCs/>
-                                <w:color w:val="4F81BD"/>
-                                <w:sz w:val="22"/>
-                                <w:szCs w:val="28"/>
-                              </w:rPr>
-                              <w:t>framework</w:t>
-                            </w:r>
-                            <w:proofErr w:type="spellEnd"/>
-                            <w:r>
-                              <w:rPr>
-                                <w:rFonts w:ascii="Calibri" w:eastAsia="Calibri" w:hAnsi="Calibri" w:cs="Helvetica"/>
-                                <w:b/>
-                                <w:bCs/>
-                                <w:color w:val="4F81BD"/>
-                                <w:sz w:val="22"/>
-                                <w:szCs w:val="28"/>
-                              </w:rPr>
-                              <w:t xml:space="preserve"> JavaScript de Facebook</w:t>
+                              <w:t>Formation ReactJS, maîtriser le framework JavaScript de Facebook</w:t>
                             </w:r>
                           </w:p>
                           <w:p>
@@ -3369,8 +3313,6 @@
           <w:b/>
         </w:rPr>
       </w:pPr>
-      <w:bookmarkStart w:id="0" w:name="_GoBack"/>
-      <w:bookmarkEnd w:id="0"/>
     </w:p>
     <w:p>
       <w:pPr>
@@ -3884,27 +3826,7 @@
                                       <w:sz w:val="18"/>
                                       <w:szCs w:val="22"/>
                                     </w:rPr>
-                                    <w:t xml:space="preserve">MySQL, </w:t>
-                                  </w:r>
-                                  <w:proofErr w:type="spellStart"/>
-                                  <w:r>
-                                    <w:rPr>
-                                      <w:rFonts w:ascii="Calibri" w:eastAsia="Calibri" w:hAnsi="Calibri" w:cs="Helvetica"/>
-                                      <w:i/>
-                                      <w:sz w:val="18"/>
-                                      <w:szCs w:val="22"/>
-                                    </w:rPr>
-                                    <w:t>Teradata</w:t>
-                                  </w:r>
-                                  <w:proofErr w:type="spellEnd"/>
-                                  <w:r>
-                                    <w:rPr>
-                                      <w:rFonts w:ascii="Calibri" w:eastAsia="Calibri" w:hAnsi="Calibri" w:cs="Helvetica"/>
-                                      <w:i/>
-                                      <w:sz w:val="18"/>
-                                      <w:szCs w:val="22"/>
-                                    </w:rPr>
-                                    <w:t>, SQL Server, Oracle (+ PL-SQL)</w:t>
+                                    <w:t>MySQL, Teradata, SQL Server, Oracle (+ PL-SQL)</w:t>
                                   </w:r>
                                 </w:p>
                                 <w:p>
@@ -4005,7 +3927,6 @@
                                       <w:lang w:val="en-US"/>
                                     </w:rPr>
                                   </w:pPr>
-                                  <w:proofErr w:type="spellStart"/>
                                   <w:r>
                                     <w:rPr>
                                       <w:rFonts w:ascii="Calibri" w:eastAsia="Calibri" w:hAnsi="Calibri" w:cs="Helvetica"/>
@@ -4016,20 +3937,7 @@
                                       <w:szCs w:val="28"/>
                                       <w:lang w:val="en-US"/>
                                     </w:rPr>
-                                    <w:t>Outils</w:t>
-                                  </w:r>
-                                  <w:proofErr w:type="spellEnd"/>
-                                  <w:r>
-                                    <w:rPr>
-                                      <w:rFonts w:ascii="Calibri" w:eastAsia="Calibri" w:hAnsi="Calibri" w:cs="Helvetica"/>
-                                      <w:b/>
-                                      <w:bCs/>
-                                      <w:color w:val="4F81BD"/>
-                                      <w:sz w:val="22"/>
-                                      <w:szCs w:val="28"/>
-                                      <w:lang w:val="en-US"/>
-                                    </w:rPr>
-                                    <w:t xml:space="preserve"> et frameworks</w:t>
+                                    <w:t>Outils et frameworks</w:t>
                                   </w:r>
                                 </w:p>
                                 <w:p>
@@ -4049,29 +3957,7 @@
                                       <w:szCs w:val="22"/>
                                       <w:lang w:val="en-US"/>
                                     </w:rPr>
-                                    <w:t xml:space="preserve">React JS, AngularJS, Bootstrap, Struts, Spring, Hibernate, Maven, </w:t>
-                                  </w:r>
-                                  <w:proofErr w:type="spellStart"/>
-                                  <w:r>
-                                    <w:rPr>
-                                      <w:rFonts w:ascii="Calibri" w:eastAsia="Calibri" w:hAnsi="Calibri" w:cs="Helvetica"/>
-                                      <w:i/>
-                                      <w:sz w:val="18"/>
-                                      <w:szCs w:val="22"/>
-                                      <w:lang w:val="en-US"/>
-                                    </w:rPr>
-                                    <w:t>Git</w:t>
-                                  </w:r>
-                                  <w:proofErr w:type="spellEnd"/>
-                                  <w:r>
-                                    <w:rPr>
-                                      <w:rFonts w:ascii="Calibri" w:eastAsia="Calibri" w:hAnsi="Calibri" w:cs="Helvetica"/>
-                                      <w:i/>
-                                      <w:sz w:val="18"/>
-                                      <w:szCs w:val="22"/>
-                                      <w:lang w:val="en-US"/>
-                                    </w:rPr>
-                                    <w:t>,</w:t>
+                                    <w:t>React JS, AngularJS, Bootstrap, Struts, Spring, Hibernate, Maven, Git,</w:t>
                                   </w:r>
                                   <w:r>
                                     <w:rPr>
@@ -4083,7 +3969,6 @@
                                     </w:rPr>
                                     <w:t xml:space="preserve"> </w:t>
                                   </w:r>
-                                  <w:proofErr w:type="spellStart"/>
                                   <w:r>
                                     <w:rPr>
                                       <w:rFonts w:ascii="Calibri" w:eastAsia="Calibri" w:hAnsi="Calibri" w:cs="Helvetica"/>
@@ -4092,18 +3977,7 @@
                                       <w:szCs w:val="22"/>
                                       <w:lang w:val="en-US"/>
                                     </w:rPr>
-                                    <w:t>npm</w:t>
-                                  </w:r>
-                                  <w:proofErr w:type="spellEnd"/>
-                                  <w:r>
-                                    <w:rPr>
-                                      <w:rFonts w:ascii="Calibri" w:eastAsia="Calibri" w:hAnsi="Calibri" w:cs="Helvetica"/>
-                                      <w:i/>
-                                      <w:sz w:val="18"/>
-                                      <w:szCs w:val="22"/>
-                                      <w:lang w:val="en-US"/>
-                                    </w:rPr>
-                                    <w:t xml:space="preserve">/yarn, </w:t>
+                                    <w:t xml:space="preserve">npm/yarn, </w:t>
                                   </w:r>
                                   <w:r>
                                     <w:rPr>
@@ -4245,7 +4119,6 @@
                                       <w:szCs w:val="22"/>
                                     </w:rPr>
                                   </w:pPr>
-                                  <w:proofErr w:type="spellStart"/>
                                   <w:r>
                                     <w:rPr>
                                       <w:rFonts w:ascii="Calibri" w:eastAsia="Calibri" w:hAnsi="Calibri" w:cs="Helvetica"/>
@@ -4253,77 +4126,7 @@
                                       <w:sz w:val="18"/>
                                       <w:szCs w:val="22"/>
                                     </w:rPr>
-                                    <w:t>Trello</w:t>
-                                  </w:r>
-                                  <w:proofErr w:type="spellEnd"/>
-                                  <w:r>
-                                    <w:rPr>
-                                      <w:rFonts w:ascii="Calibri" w:eastAsia="Calibri" w:hAnsi="Calibri" w:cs="Helvetica"/>
-                                      <w:i/>
-                                      <w:sz w:val="18"/>
-                                      <w:szCs w:val="22"/>
-                                    </w:rPr>
-                                    <w:t xml:space="preserve">, Jenkins, Circle-CI, </w:t>
-                                  </w:r>
-                                  <w:proofErr w:type="spellStart"/>
-                                  <w:r>
-                                    <w:rPr>
-                                      <w:rFonts w:ascii="Calibri" w:eastAsia="Calibri" w:hAnsi="Calibri" w:cs="Helvetica"/>
-                                      <w:i/>
-                                      <w:sz w:val="18"/>
-                                      <w:szCs w:val="22"/>
-                                    </w:rPr>
-                                    <w:t>Github</w:t>
-                                  </w:r>
-                                  <w:proofErr w:type="spellEnd"/>
-                                  <w:r>
-                                    <w:rPr>
-                                      <w:rFonts w:ascii="Calibri" w:eastAsia="Calibri" w:hAnsi="Calibri" w:cs="Helvetica"/>
-                                      <w:i/>
-                                      <w:sz w:val="18"/>
-                                      <w:szCs w:val="22"/>
-                                    </w:rPr>
-                                    <w:t xml:space="preserve">, </w:t>
-                                  </w:r>
-                                  <w:proofErr w:type="spellStart"/>
-                                  <w:r>
-                                    <w:rPr>
-                                      <w:rFonts w:ascii="Calibri" w:eastAsia="Calibri" w:hAnsi="Calibri" w:cs="Helvetica"/>
-                                      <w:i/>
-                                      <w:sz w:val="18"/>
-                                      <w:szCs w:val="22"/>
-                                    </w:rPr>
-                                    <w:t>Monorepo</w:t>
-                                  </w:r>
-                                  <w:proofErr w:type="spellEnd"/>
-                                  <w:r>
-                                    <w:rPr>
-                                      <w:rFonts w:ascii="Calibri" w:eastAsia="Calibri" w:hAnsi="Calibri" w:cs="Helvetica"/>
-                                      <w:i/>
-                                      <w:sz w:val="18"/>
-                                      <w:szCs w:val="22"/>
-                                    </w:rPr>
-                                    <w:t xml:space="preserve"> avec </w:t>
-                                  </w:r>
-                                  <w:proofErr w:type="spellStart"/>
-                                  <w:r>
-                                    <w:rPr>
-                                      <w:rFonts w:ascii="Calibri" w:eastAsia="Calibri" w:hAnsi="Calibri" w:cs="Helvetica"/>
-                                      <w:i/>
-                                      <w:sz w:val="18"/>
-                                      <w:szCs w:val="22"/>
-                                    </w:rPr>
-                                    <w:t>Lerna</w:t>
-                                  </w:r>
-                                  <w:proofErr w:type="spellEnd"/>
-                                  <w:r>
-                                    <w:rPr>
-                                      <w:rFonts w:ascii="Calibri" w:eastAsia="Calibri" w:hAnsi="Calibri" w:cs="Helvetica"/>
-                                      <w:i/>
-                                      <w:sz w:val="18"/>
-                                      <w:szCs w:val="22"/>
-                                    </w:rPr>
-                                    <w:t>, Agile</w:t>
+                                    <w:t>Trello, Jenkins, Circle-CI, Github, Monorepo avec Lerna, Agile</w:t>
                                   </w:r>
                                 </w:p>
                               </w:tc>
@@ -4435,7 +4238,6 @@
                                       <w:b/>
                                     </w:rPr>
                                   </w:pPr>
-                                  <w:proofErr w:type="spellStart"/>
                                   <w:r>
                                     <w:rPr>
                                       <w:rFonts w:ascii="Calibri" w:eastAsia="Calibri" w:hAnsi="Calibri" w:cs="Helvetica"/>
@@ -4443,117 +4245,7 @@
                                       <w:sz w:val="18"/>
                                       <w:szCs w:val="22"/>
                                     </w:rPr>
-                                    <w:t>IntelliJ</w:t>
-                                  </w:r>
-                                  <w:proofErr w:type="spellEnd"/>
-                                  <w:r>
-                                    <w:rPr>
-                                      <w:rFonts w:ascii="Calibri" w:eastAsia="Calibri" w:hAnsi="Calibri" w:cs="Helvetica"/>
-                                      <w:i/>
-                                      <w:sz w:val="18"/>
-                                      <w:szCs w:val="22"/>
-                                    </w:rPr>
-                                    <w:t xml:space="preserve">, Eclipse, WSAD, Web Service, </w:t>
-                                  </w:r>
-                                  <w:proofErr w:type="spellStart"/>
-                                  <w:r>
-                                    <w:rPr>
-                                      <w:rFonts w:ascii="Calibri" w:eastAsia="Calibri" w:hAnsi="Calibri" w:cs="Helvetica"/>
-                                      <w:i/>
-                                      <w:sz w:val="18"/>
-                                      <w:szCs w:val="22"/>
-                                    </w:rPr>
-                                    <w:t>Node</w:t>
-                                  </w:r>
-                                  <w:proofErr w:type="spellEnd"/>
-                                  <w:r>
-                                    <w:rPr>
-                                      <w:rFonts w:ascii="Calibri" w:eastAsia="Calibri" w:hAnsi="Calibri" w:cs="Helvetica"/>
-                                      <w:i/>
-                                      <w:sz w:val="18"/>
-                                      <w:szCs w:val="22"/>
-                                    </w:rPr>
-                                    <w:t xml:space="preserve"> JS, Apache </w:t>
-                                  </w:r>
-                                  <w:proofErr w:type="spellStart"/>
-                                  <w:r>
-                                    <w:rPr>
-                                      <w:rFonts w:ascii="Calibri" w:eastAsia="Calibri" w:hAnsi="Calibri" w:cs="Helvetica"/>
-                                      <w:i/>
-                                      <w:sz w:val="18"/>
-                                      <w:szCs w:val="22"/>
-                                    </w:rPr>
-                                    <w:t>Httpd</w:t>
-                                  </w:r>
-                                  <w:proofErr w:type="spellEnd"/>
-                                  <w:r>
-                                    <w:rPr>
-                                      <w:rFonts w:ascii="Calibri" w:eastAsia="Calibri" w:hAnsi="Calibri" w:cs="Helvetica"/>
-                                      <w:i/>
-                                      <w:sz w:val="18"/>
-                                      <w:szCs w:val="22"/>
-                                    </w:rPr>
-                                    <w:t xml:space="preserve">, </w:t>
-                                  </w:r>
-                                  <w:proofErr w:type="spellStart"/>
-                                  <w:r>
-                                    <w:rPr>
-                                      <w:rFonts w:ascii="Calibri" w:eastAsia="Calibri" w:hAnsi="Calibri" w:cs="Helvetica"/>
-                                      <w:i/>
-                                      <w:sz w:val="18"/>
-                                      <w:szCs w:val="22"/>
-                                    </w:rPr>
-                                    <w:t>Tomcat</w:t>
-                                  </w:r>
-                                  <w:proofErr w:type="spellEnd"/>
-                                  <w:r>
-                                    <w:rPr>
-                                      <w:rFonts w:ascii="Calibri" w:eastAsia="Calibri" w:hAnsi="Calibri" w:cs="Helvetica"/>
-                                      <w:i/>
-                                      <w:sz w:val="18"/>
-                                      <w:szCs w:val="22"/>
-                                    </w:rPr>
-                                    <w:t xml:space="preserve">, </w:t>
-                                  </w:r>
-                                  <w:proofErr w:type="spellStart"/>
-                                  <w:r>
-                                    <w:rPr>
-                                      <w:rFonts w:ascii="Calibri" w:eastAsia="Calibri" w:hAnsi="Calibri" w:cs="Helvetica"/>
-                                      <w:i/>
-                                      <w:sz w:val="18"/>
-                                      <w:szCs w:val="22"/>
-                                    </w:rPr>
-                                    <w:t>Glassfish</w:t>
-                                  </w:r>
-                                  <w:proofErr w:type="spellEnd"/>
-                                  <w:r>
-                                    <w:rPr>
-                                      <w:rFonts w:ascii="Calibri" w:eastAsia="Calibri" w:hAnsi="Calibri" w:cs="Helvetica"/>
-                                      <w:i/>
-                                      <w:sz w:val="18"/>
-                                      <w:szCs w:val="22"/>
-                                    </w:rPr>
-                                    <w:t xml:space="preserve">, </w:t>
-                                  </w:r>
-                                  <w:proofErr w:type="spellStart"/>
-                                  <w:r>
-                                    <w:rPr>
-                                      <w:rFonts w:ascii="Calibri" w:eastAsia="Calibri" w:hAnsi="Calibri" w:cs="Helvetica"/>
-                                      <w:i/>
-                                      <w:sz w:val="18"/>
-                                      <w:szCs w:val="22"/>
-                                    </w:rPr>
-                                    <w:t>JBoss</w:t>
-                                  </w:r>
-                                  <w:proofErr w:type="spellEnd"/>
-                                  <w:r>
-                                    <w:rPr>
-                                      <w:rFonts w:ascii="Calibri" w:eastAsia="Calibri" w:hAnsi="Calibri" w:cs="Helvetica"/>
-                                      <w:i/>
-                                      <w:sz w:val="18"/>
-                                      <w:szCs w:val="22"/>
-                                    </w:rPr>
-                                    <w:t>…</w:t>
+                                    <w:t>IntelliJ, Eclipse, WSAD, Web Service, Node JS, Apache Httpd, Tomcat, Glassfish, JBoss…</w:t>
                                   </w:r>
                                 </w:p>
                                 <w:p>
@@ -4962,27 +4654,7 @@
                                 <w:sz w:val="18"/>
                                 <w:szCs w:val="22"/>
                               </w:rPr>
-                              <w:t xml:space="preserve">MySQL, </w:t>
-                            </w:r>
-                            <w:proofErr w:type="spellStart"/>
-                            <w:r>
-                              <w:rPr>
-                                <w:rFonts w:ascii="Calibri" w:eastAsia="Calibri" w:hAnsi="Calibri" w:cs="Helvetica"/>
-                                <w:i/>
-                                <w:sz w:val="18"/>
-                                <w:szCs w:val="22"/>
-                              </w:rPr>
-                              <w:t>Teradata</w:t>
-                            </w:r>
-                            <w:proofErr w:type="spellEnd"/>
-                            <w:r>
-                              <w:rPr>
-                                <w:rFonts w:ascii="Calibri" w:eastAsia="Calibri" w:hAnsi="Calibri" w:cs="Helvetica"/>
-                                <w:i/>
-                                <w:sz w:val="18"/>
-                                <w:szCs w:val="22"/>
-                              </w:rPr>
-                              <w:t>, SQL Server, Oracle (+ PL-SQL)</w:t>
+                              <w:t>MySQL, Teradata, SQL Server, Oracle (+ PL-SQL)</w:t>
                             </w:r>
                           </w:p>
                           <w:p>
@@ -5083,7 +4755,6 @@
                                 <w:lang w:val="en-US"/>
                               </w:rPr>
                             </w:pPr>
-                            <w:proofErr w:type="spellStart"/>
                             <w:r>
                               <w:rPr>
                                 <w:rFonts w:ascii="Calibri" w:eastAsia="Calibri" w:hAnsi="Calibri" w:cs="Helvetica"/>
@@ -5094,20 +4765,7 @@
                                 <w:szCs w:val="28"/>
                                 <w:lang w:val="en-US"/>
                               </w:rPr>
-                              <w:t>Outils</w:t>
-                            </w:r>
-                            <w:proofErr w:type="spellEnd"/>
-                            <w:r>
-                              <w:rPr>
-                                <w:rFonts w:ascii="Calibri" w:eastAsia="Calibri" w:hAnsi="Calibri" w:cs="Helvetica"/>
-                                <w:b/>
-                                <w:bCs/>
-                                <w:color w:val="4F81BD"/>
-                                <w:sz w:val="22"/>
-                                <w:szCs w:val="28"/>
-                                <w:lang w:val="en-US"/>
-                              </w:rPr>
-                              <w:t xml:space="preserve"> et frameworks</w:t>
+                              <w:t>Outils et frameworks</w:t>
                             </w:r>
                           </w:p>
                           <w:p>
@@ -5127,9 +4785,8 @@
                                 <w:szCs w:val="22"/>
                                 <w:lang w:val="en-US"/>
                               </w:rPr>
-                              <w:t xml:space="preserve">React JS, AngularJS, Bootstrap, Struts, Spring, Hibernate, Maven, </w:t>
-                            </w:r>
-                            <w:proofErr w:type="spellStart"/>
+                              <w:t>React JS, AngularJS, Bootstrap, Struts, Spring, Hibernate, Maven, Git,</w:t>
+                            </w:r>
                             <w:r>
                               <w:rPr>
                                 <w:rFonts w:ascii="Calibri" w:eastAsia="Calibri" w:hAnsi="Calibri" w:cs="Helvetica"/>
@@ -5138,9 +4795,8 @@
                                 <w:szCs w:val="22"/>
                                 <w:lang w:val="en-US"/>
                               </w:rPr>
-                              <w:t>Git</w:t>
-                            </w:r>
-                            <w:proofErr w:type="spellEnd"/>
+                              <w:t xml:space="preserve"> </w:t>
+                            </w:r>
                             <w:r>
                               <w:rPr>
                                 <w:rFonts w:ascii="Calibri" w:eastAsia="Calibri" w:hAnsi="Calibri" w:cs="Helvetica"/>
@@ -5149,39 +4805,7 @@
                                 <w:szCs w:val="22"/>
                                 <w:lang w:val="en-US"/>
                               </w:rPr>
-                              <w:t>,</w:t>
-                            </w:r>
-                            <w:r>
-                              <w:rPr>
-                                <w:rFonts w:ascii="Calibri" w:eastAsia="Calibri" w:hAnsi="Calibri" w:cs="Helvetica"/>
-                                <w:i/>
-                                <w:sz w:val="18"/>
-                                <w:szCs w:val="22"/>
-                                <w:lang w:val="en-US"/>
-                              </w:rPr>
-                              <w:t xml:space="preserve"> </w:t>
-                            </w:r>
-                            <w:proofErr w:type="spellStart"/>
-                            <w:r>
-                              <w:rPr>
-                                <w:rFonts w:ascii="Calibri" w:eastAsia="Calibri" w:hAnsi="Calibri" w:cs="Helvetica"/>
-                                <w:i/>
-                                <w:sz w:val="18"/>
-                                <w:szCs w:val="22"/>
-                                <w:lang w:val="en-US"/>
-                              </w:rPr>
-                              <w:t>npm</w:t>
-                            </w:r>
-                            <w:proofErr w:type="spellEnd"/>
-                            <w:r>
-                              <w:rPr>
-                                <w:rFonts w:ascii="Calibri" w:eastAsia="Calibri" w:hAnsi="Calibri" w:cs="Helvetica"/>
-                                <w:i/>
-                                <w:sz w:val="18"/>
-                                <w:szCs w:val="22"/>
-                                <w:lang w:val="en-US"/>
-                              </w:rPr>
-                              <w:t xml:space="preserve">/yarn, </w:t>
+                              <w:t xml:space="preserve">npm/yarn, </w:t>
                             </w:r>
                             <w:r>
                               <w:rPr>
@@ -5323,7 +4947,6 @@
                                 <w:szCs w:val="22"/>
                               </w:rPr>
                             </w:pPr>
-                            <w:proofErr w:type="spellStart"/>
                             <w:r>
                               <w:rPr>
                                 <w:rFonts w:ascii="Calibri" w:eastAsia="Calibri" w:hAnsi="Calibri" w:cs="Helvetica"/>
@@ -5331,77 +4954,7 @@
                                 <w:sz w:val="18"/>
                                 <w:szCs w:val="22"/>
                               </w:rPr>
-                              <w:t>Trello</w:t>
-                            </w:r>
-                            <w:proofErr w:type="spellEnd"/>
-                            <w:r>
-                              <w:rPr>
-                                <w:rFonts w:ascii="Calibri" w:eastAsia="Calibri" w:hAnsi="Calibri" w:cs="Helvetica"/>
-                                <w:i/>
-                                <w:sz w:val="18"/>
-                                <w:szCs w:val="22"/>
-                              </w:rPr>
-                              <w:t xml:space="preserve">, Jenkins, Circle-CI, </w:t>
-                            </w:r>
-                            <w:proofErr w:type="spellStart"/>
-                            <w:r>
-                              <w:rPr>
-                                <w:rFonts w:ascii="Calibri" w:eastAsia="Calibri" w:hAnsi="Calibri" w:cs="Helvetica"/>
-                                <w:i/>
-                                <w:sz w:val="18"/>
-                                <w:szCs w:val="22"/>
-                              </w:rPr>
-                              <w:t>Github</w:t>
-                            </w:r>
-                            <w:proofErr w:type="spellEnd"/>
-                            <w:r>
-                              <w:rPr>
-                                <w:rFonts w:ascii="Calibri" w:eastAsia="Calibri" w:hAnsi="Calibri" w:cs="Helvetica"/>
-                                <w:i/>
-                                <w:sz w:val="18"/>
-                                <w:szCs w:val="22"/>
-                              </w:rPr>
-                              <w:t xml:space="preserve">, </w:t>
-                            </w:r>
-                            <w:proofErr w:type="spellStart"/>
-                            <w:r>
-                              <w:rPr>
-                                <w:rFonts w:ascii="Calibri" w:eastAsia="Calibri" w:hAnsi="Calibri" w:cs="Helvetica"/>
-                                <w:i/>
-                                <w:sz w:val="18"/>
-                                <w:szCs w:val="22"/>
-                              </w:rPr>
-                              <w:t>Monorepo</w:t>
-                            </w:r>
-                            <w:proofErr w:type="spellEnd"/>
-                            <w:r>
-                              <w:rPr>
-                                <w:rFonts w:ascii="Calibri" w:eastAsia="Calibri" w:hAnsi="Calibri" w:cs="Helvetica"/>
-                                <w:i/>
-                                <w:sz w:val="18"/>
-                                <w:szCs w:val="22"/>
-                              </w:rPr>
-                              <w:t xml:space="preserve"> avec </w:t>
-                            </w:r>
-                            <w:proofErr w:type="spellStart"/>
-                            <w:r>
-                              <w:rPr>
-                                <w:rFonts w:ascii="Calibri" w:eastAsia="Calibri" w:hAnsi="Calibri" w:cs="Helvetica"/>
-                                <w:i/>
-                                <w:sz w:val="18"/>
-                                <w:szCs w:val="22"/>
-                              </w:rPr>
-                              <w:t>Lerna</w:t>
-                            </w:r>
-                            <w:proofErr w:type="spellEnd"/>
-                            <w:r>
-                              <w:rPr>
-                                <w:rFonts w:ascii="Calibri" w:eastAsia="Calibri" w:hAnsi="Calibri" w:cs="Helvetica"/>
-                                <w:i/>
-                                <w:sz w:val="18"/>
-                                <w:szCs w:val="22"/>
-                              </w:rPr>
-                              <w:t>, Agile</w:t>
+                              <w:t>Trello, Jenkins, Circle-CI, Github, Monorepo avec Lerna, Agile</w:t>
                             </w:r>
                           </w:p>
                         </w:tc>
@@ -5513,7 +5066,6 @@
                                 <w:b/>
                               </w:rPr>
                             </w:pPr>
-                            <w:proofErr w:type="spellStart"/>
                             <w:r>
                               <w:rPr>
                                 <w:rFonts w:ascii="Calibri" w:eastAsia="Calibri" w:hAnsi="Calibri" w:cs="Helvetica"/>
@@ -5521,117 +5073,7 @@
                                 <w:sz w:val="18"/>
                                 <w:szCs w:val="22"/>
                               </w:rPr>
-                              <w:t>IntelliJ</w:t>
-                            </w:r>
-                            <w:proofErr w:type="spellEnd"/>
-                            <w:r>
-                              <w:rPr>
-                                <w:rFonts w:ascii="Calibri" w:eastAsia="Calibri" w:hAnsi="Calibri" w:cs="Helvetica"/>
-                                <w:i/>
-                                <w:sz w:val="18"/>
-                                <w:szCs w:val="22"/>
-                              </w:rPr>
-                              <w:t xml:space="preserve">, Eclipse, WSAD, Web Service, </w:t>
-                            </w:r>
-                            <w:proofErr w:type="spellStart"/>
-                            <w:r>
-                              <w:rPr>
-                                <w:rFonts w:ascii="Calibri" w:eastAsia="Calibri" w:hAnsi="Calibri" w:cs="Helvetica"/>
-                                <w:i/>
-                                <w:sz w:val="18"/>
-                                <w:szCs w:val="22"/>
-                              </w:rPr>
-                              <w:t>Node</w:t>
-                            </w:r>
-                            <w:proofErr w:type="spellEnd"/>
-                            <w:r>
-                              <w:rPr>
-                                <w:rFonts w:ascii="Calibri" w:eastAsia="Calibri" w:hAnsi="Calibri" w:cs="Helvetica"/>
-                                <w:i/>
-                                <w:sz w:val="18"/>
-                                <w:szCs w:val="22"/>
-                              </w:rPr>
-                              <w:t xml:space="preserve"> JS, Apache </w:t>
-                            </w:r>
-                            <w:proofErr w:type="spellStart"/>
-                            <w:r>
-                              <w:rPr>
-                                <w:rFonts w:ascii="Calibri" w:eastAsia="Calibri" w:hAnsi="Calibri" w:cs="Helvetica"/>
-                                <w:i/>
-                                <w:sz w:val="18"/>
-                                <w:szCs w:val="22"/>
-                              </w:rPr>
-                              <w:t>Httpd</w:t>
-                            </w:r>
-                            <w:proofErr w:type="spellEnd"/>
-                            <w:r>
-                              <w:rPr>
-                                <w:rFonts w:ascii="Calibri" w:eastAsia="Calibri" w:hAnsi="Calibri" w:cs="Helvetica"/>
-                                <w:i/>
-                                <w:sz w:val="18"/>
-                                <w:szCs w:val="22"/>
-                              </w:rPr>
-                              <w:t xml:space="preserve">, </w:t>
-                            </w:r>
-                            <w:proofErr w:type="spellStart"/>
-                            <w:r>
-                              <w:rPr>
-                                <w:rFonts w:ascii="Calibri" w:eastAsia="Calibri" w:hAnsi="Calibri" w:cs="Helvetica"/>
-                                <w:i/>
-                                <w:sz w:val="18"/>
-                                <w:szCs w:val="22"/>
-                              </w:rPr>
-                              <w:t>Tomcat</w:t>
-                            </w:r>
-                            <w:proofErr w:type="spellEnd"/>
-                            <w:r>
-                              <w:rPr>
-                                <w:rFonts w:ascii="Calibri" w:eastAsia="Calibri" w:hAnsi="Calibri" w:cs="Helvetica"/>
-                                <w:i/>
-                                <w:sz w:val="18"/>
-                                <w:szCs w:val="22"/>
-                              </w:rPr>
-                              <w:t xml:space="preserve">, </w:t>
-                            </w:r>
-                            <w:proofErr w:type="spellStart"/>
-                            <w:r>
-                              <w:rPr>
-                                <w:rFonts w:ascii="Calibri" w:eastAsia="Calibri" w:hAnsi="Calibri" w:cs="Helvetica"/>
-                                <w:i/>
-                                <w:sz w:val="18"/>
-                                <w:szCs w:val="22"/>
-                              </w:rPr>
-                              <w:t>Glassfish</w:t>
-                            </w:r>
-                            <w:proofErr w:type="spellEnd"/>
-                            <w:r>
-                              <w:rPr>
-                                <w:rFonts w:ascii="Calibri" w:eastAsia="Calibri" w:hAnsi="Calibri" w:cs="Helvetica"/>
-                                <w:i/>
-                                <w:sz w:val="18"/>
-                                <w:szCs w:val="22"/>
-                              </w:rPr>
-                              <w:t xml:space="preserve">, </w:t>
-                            </w:r>
-                            <w:proofErr w:type="spellStart"/>
-                            <w:r>
-                              <w:rPr>
-                                <w:rFonts w:ascii="Calibri" w:eastAsia="Calibri" w:hAnsi="Calibri" w:cs="Helvetica"/>
-                                <w:i/>
-                                <w:sz w:val="18"/>
-                                <w:szCs w:val="22"/>
-                              </w:rPr>
-                              <w:t>JBoss</w:t>
-                            </w:r>
-                            <w:proofErr w:type="spellEnd"/>
-                            <w:r>
-                              <w:rPr>
-                                <w:rFonts w:ascii="Calibri" w:eastAsia="Calibri" w:hAnsi="Calibri" w:cs="Helvetica"/>
-                                <w:i/>
-                                <w:sz w:val="18"/>
-                                <w:szCs w:val="22"/>
-                              </w:rPr>
-                              <w:t>…</w:t>
+                              <w:t>IntelliJ, Eclipse, WSAD, Web Service, Node JS, Apache Httpd, Tomcat, Glassfish, JBoss…</w:t>
                             </w:r>
                           </w:p>
                           <w:p>
@@ -6004,7 +5446,6 @@
                                       <w:szCs w:val="28"/>
                                     </w:rPr>
                                   </w:pPr>
-                                  <w:proofErr w:type="spellStart"/>
                                   <w:r>
                                     <w:rPr>
                                       <w:rFonts w:ascii="Calibri" w:eastAsia="Calibri" w:hAnsi="Calibri" w:cs="Helvetica"/>
@@ -6016,7 +5457,6 @@
                                     </w:rPr>
                                     <w:t>Evenium</w:t>
                                   </w:r>
-                                  <w:proofErr w:type="spellEnd"/>
                                 </w:p>
                                 <w:p>
                                   <w:pPr>
@@ -7162,7 +6602,6 @@
                                 <w:szCs w:val="28"/>
                               </w:rPr>
                             </w:pPr>
-                            <w:proofErr w:type="spellStart"/>
                             <w:r>
                               <w:rPr>
                                 <w:rFonts w:ascii="Calibri" w:eastAsia="Calibri" w:hAnsi="Calibri" w:cs="Helvetica"/>
@@ -7174,7 +6613,6 @@
                               </w:rPr>
                               <w:t>Evenium</w:t>
                             </w:r>
-                            <w:proofErr w:type="spellEnd"/>
                           </w:p>
                           <w:p>
                             <w:pPr>
@@ -8498,7 +7936,6 @@
                                 <w:sz w:val="22"/>
                               </w:rPr>
                             </w:pPr>
-                            <w:proofErr w:type="spellStart"/>
                             <w:r>
                               <w:rPr>
                                 <w:rFonts w:ascii="Calibri" w:hAnsi="Calibri"/>
@@ -8509,7 +7946,6 @@
                               </w:rPr>
                               <w:t>Evenium</w:t>
                             </w:r>
-                            <w:proofErr w:type="spellEnd"/>
                           </w:p>
                           <w:p>
                             <w:pPr>
@@ -8600,7 +8036,6 @@
                                 <w:sz w:val="16"/>
                               </w:rPr>
                             </w:pPr>
-                            <w:proofErr w:type="spellStart"/>
                             <w:r>
                               <w:rPr>
                                 <w:rFonts w:ascii="Avenir Next Condensed" w:hAnsi="Avenir Next Condensed" w:cs="Cordia New"/>
@@ -8608,37 +8043,7 @@
                                 <w:iCs/>
                                 <w:sz w:val="16"/>
                               </w:rPr>
-                              <w:t>Evenium</w:t>
-                            </w:r>
-                            <w:proofErr w:type="spellEnd"/>
-                            <w:r>
-                              <w:rPr>
-                                <w:rFonts w:ascii="Avenir Next Condensed" w:hAnsi="Avenir Next Condensed" w:cs="Cordia New"/>
-                                <w:i/>
-                                <w:iCs/>
-                                <w:sz w:val="16"/>
-                              </w:rPr>
-                              <w:t xml:space="preserve"> accompagne ses clients dans toutes les étapes de l’organisation de leurs événements : des inscriptions au </w:t>
-                            </w:r>
-                            <w:proofErr w:type="spellStart"/>
-                            <w:r>
-                              <w:rPr>
-                                <w:rFonts w:ascii="Avenir Next Condensed" w:hAnsi="Avenir Next Condensed" w:cs="Cordia New"/>
-                                <w:i/>
-                                <w:iCs/>
-                                <w:sz w:val="16"/>
-                              </w:rPr>
-                              <w:t>reporting</w:t>
-                            </w:r>
-                            <w:proofErr w:type="spellEnd"/>
-                            <w:r>
-                              <w:rPr>
-                                <w:rFonts w:ascii="Avenir Next Condensed" w:hAnsi="Avenir Next Condensed" w:cs="Cordia New"/>
-                                <w:i/>
-                                <w:iCs/>
-                                <w:sz w:val="16"/>
-                              </w:rPr>
-                              <w:t>, en passant par l’accueil digital des invités, l'interactivité et le networking pendant l’événement. Son expertise lui permet de développer des solutions qui répondent aux besoins de milliers de clients internationaux et leur permettent d’atteindre leurs objectifs.</w:t>
+                              <w:t>Evenium accompagne ses clients dans toutes les étapes de l’organisation de leurs événements : des inscriptions au reporting, en passant par l’accueil digital des invités, l'interactivité et le networking pendant l’événement. Son expertise lui permet de développer des solutions qui répondent aux besoins de milliers de clients internationaux et leur permettent d’atteindre leurs objectifs.</w:t>
                             </w:r>
                           </w:p>
                           <w:p>
@@ -8807,15 +8212,7 @@
                                 <w:rFonts w:ascii="Calibri" w:hAnsi="Calibri"/>
                                 <w:sz w:val="22"/>
                               </w:rPr>
-                              <w:t xml:space="preserve"> / </w:t>
-                            </w:r>
-                            <w:proofErr w:type="spellStart"/>
-                            <w:r>
-                              <w:rPr>
-                                <w:rFonts w:ascii="Calibri" w:hAnsi="Calibri"/>
-                                <w:sz w:val="22"/>
-                              </w:rPr>
-                              <w:t>R</w:t>
+                              <w:t xml:space="preserve"> / R</w:t>
                             </w:r>
                             <w:r>
                               <w:rPr>
@@ -8824,7 +8221,6 @@
                               </w:rPr>
                               <w:t>efactoring</w:t>
                             </w:r>
-                            <w:proofErr w:type="spellEnd"/>
                           </w:p>
                           <w:p>
                             <w:pPr>
@@ -8849,17 +8245,7 @@
                                 <w:sz w:val="22"/>
                                 <w:u w:val="single"/>
                               </w:rPr>
-                              <w:t xml:space="preserve">Mots </w:t>
-                            </w:r>
-                            <w:proofErr w:type="gramStart"/>
-                            <w:r>
-                              <w:rPr>
-                                <w:rFonts w:ascii="Calibri" w:hAnsi="Calibri"/>
-                                <w:b/>
-                                <w:sz w:val="22"/>
-                                <w:u w:val="single"/>
-                              </w:rPr>
-                              <w:t>clés</w:t>
+                              <w:t>Mots clés</w:t>
                             </w:r>
                             <w:r>
                               <w:rPr>
@@ -8869,7 +8255,6 @@
                               </w:rPr>
                               <w:t>:</w:t>
                             </w:r>
-                            <w:proofErr w:type="gramEnd"/>
                             <w:r>
                               <w:rPr>
                                 <w:rFonts w:ascii="Calibri" w:hAnsi="Calibri"/>
@@ -8877,23 +8262,13 @@
                               </w:rPr>
                               <w:tab/>
                             </w:r>
-                            <w:proofErr w:type="spellStart"/>
-                            <w:r>
-                              <w:rPr>
-                                <w:rFonts w:ascii="Calibri" w:hAnsi="Calibri"/>
-                                <w:b/>
-                                <w:sz w:val="22"/>
-                              </w:rPr>
-                              <w:t>Node</w:t>
-                            </w:r>
-                            <w:proofErr w:type="spellEnd"/>
-                            <w:r>
-                              <w:rPr>
-                                <w:rFonts w:ascii="Calibri" w:hAnsi="Calibri"/>
-                                <w:b/>
-                                <w:sz w:val="22"/>
-                              </w:rPr>
-                              <w:t xml:space="preserve"> JS</w:t>
+                            <w:r>
+                              <w:rPr>
+                                <w:rFonts w:ascii="Calibri" w:hAnsi="Calibri"/>
+                                <w:b/>
+                                <w:sz w:val="22"/>
+                              </w:rPr>
+                              <w:t>Node JS</w:t>
                             </w:r>
                             <w:r>
                               <w:rPr>
@@ -8908,18 +8283,57 @@
                                 <w:b/>
                                 <w:sz w:val="22"/>
                               </w:rPr>
-                              <w:t xml:space="preserve"> </w:t>
-                            </w:r>
-                            <w:proofErr w:type="spellStart"/>
-                            <w:r>
-                              <w:rPr>
-                                <w:rFonts w:ascii="Calibri" w:hAnsi="Calibri"/>
-                                <w:b/>
-                                <w:sz w:val="22"/>
-                              </w:rPr>
-                              <w:t>React</w:t>
-                            </w:r>
-                            <w:proofErr w:type="spellEnd"/>
+                              <w:t xml:space="preserve"> React</w:t>
+                            </w:r>
+                            <w:r>
+                              <w:rPr>
+                                <w:rFonts w:ascii="Calibri" w:hAnsi="Calibri"/>
+                                <w:sz w:val="22"/>
+                              </w:rPr>
+                              <w:t>, Redux</w:t>
+                            </w:r>
+                            <w:r>
+                              <w:rPr>
+                                <w:rFonts w:ascii="Calibri" w:hAnsi="Calibri"/>
+                                <w:sz w:val="22"/>
+                              </w:rPr>
+                              <w:t xml:space="preserve">, Java 7, JBoss, </w:t>
+                            </w:r>
+                            <w:r>
+                              <w:rPr>
+                                <w:rFonts w:ascii="Calibri" w:hAnsi="Calibri"/>
+                                <w:sz w:val="22"/>
+                              </w:rPr>
+                              <w:t xml:space="preserve">JSF, EJB, </w:t>
+                            </w:r>
+                            <w:r>
+                              <w:rPr>
+                                <w:rFonts w:ascii="Calibri" w:hAnsi="Calibri"/>
+                                <w:sz w:val="22"/>
+                              </w:rPr>
+                              <w:t xml:space="preserve">Oracle, </w:t>
+                            </w:r>
+                            <w:r>
+                              <w:rPr>
+                                <w:rFonts w:ascii="Calibri" w:hAnsi="Calibri"/>
+                                <w:sz w:val="22"/>
+                              </w:rPr>
+                              <w:t>Material UI</w:t>
+                            </w:r>
+                            <w:r>
+                              <w:rPr>
+                                <w:rFonts w:ascii="Calibri" w:hAnsi="Calibri"/>
+                                <w:sz w:val="22"/>
+                              </w:rPr>
+                              <w:t>, J</w:t>
+                            </w:r>
+                            <w:r>
+                              <w:rPr>
+                                <w:rFonts w:ascii="Calibri" w:hAnsi="Calibri"/>
+                                <w:sz w:val="22"/>
+                              </w:rPr>
+                              <w:t>enkins</w:t>
+                            </w:r>
                             <w:r>
                               <w:rPr>
                                 <w:rFonts w:ascii="Calibri" w:hAnsi="Calibri"/>
@@ -8927,90 +8341,6 @@
                               </w:rPr>
                               <w:t xml:space="preserve">, </w:t>
                             </w:r>
-                            <w:proofErr w:type="spellStart"/>
-                            <w:r>
-                              <w:rPr>
-                                <w:rFonts w:ascii="Calibri" w:hAnsi="Calibri"/>
-                                <w:sz w:val="22"/>
-                              </w:rPr>
-                              <w:t>Redux</w:t>
-                            </w:r>
-                            <w:proofErr w:type="spellEnd"/>
-                            <w:r>
-                              <w:rPr>
-                                <w:rFonts w:ascii="Calibri" w:hAnsi="Calibri"/>
-                                <w:sz w:val="22"/>
-                              </w:rPr>
-                              <w:t xml:space="preserve">, Java 7, </w:t>
-                            </w:r>
-                            <w:proofErr w:type="spellStart"/>
-                            <w:r>
-                              <w:rPr>
-                                <w:rFonts w:ascii="Calibri" w:hAnsi="Calibri"/>
-                                <w:sz w:val="22"/>
-                              </w:rPr>
-                              <w:t>JBoss</w:t>
-                            </w:r>
-                            <w:proofErr w:type="spellEnd"/>
-                            <w:r>
-                              <w:rPr>
-                                <w:rFonts w:ascii="Calibri" w:hAnsi="Calibri"/>
-                                <w:sz w:val="22"/>
-                              </w:rPr>
-                              <w:t xml:space="preserve">, </w:t>
-                            </w:r>
-                            <w:r>
-                              <w:rPr>
-                                <w:rFonts w:ascii="Calibri" w:hAnsi="Calibri"/>
-                                <w:sz w:val="22"/>
-                              </w:rPr>
-                              <w:t xml:space="preserve">JSF, EJB, </w:t>
-                            </w:r>
-                            <w:r>
-                              <w:rPr>
-                                <w:rFonts w:ascii="Calibri" w:hAnsi="Calibri"/>
-                                <w:sz w:val="22"/>
-                              </w:rPr>
-                              <w:t xml:space="preserve">Oracle, </w:t>
-                            </w:r>
-                            <w:proofErr w:type="spellStart"/>
-                            <w:r>
-                              <w:rPr>
-                                <w:rFonts w:ascii="Calibri" w:hAnsi="Calibri"/>
-                                <w:sz w:val="22"/>
-                              </w:rPr>
-                              <w:t>Material</w:t>
-                            </w:r>
-                            <w:proofErr w:type="spellEnd"/>
-                            <w:r>
-                              <w:rPr>
-                                <w:rFonts w:ascii="Calibri" w:hAnsi="Calibri"/>
-                                <w:sz w:val="22"/>
-                              </w:rPr>
-                              <w:t xml:space="preserve"> UI</w:t>
-                            </w:r>
-                            <w:r>
-                              <w:rPr>
-                                <w:rFonts w:ascii="Calibri" w:hAnsi="Calibri"/>
-                                <w:sz w:val="22"/>
-                              </w:rPr>
-                              <w:t>, J</w:t>
-                            </w:r>
-                            <w:r>
-                              <w:rPr>
-                                <w:rFonts w:ascii="Calibri" w:hAnsi="Calibri"/>
-                                <w:sz w:val="22"/>
-                              </w:rPr>
-                              <w:t>enkins</w:t>
-                            </w:r>
-                            <w:r>
-                              <w:rPr>
-                                <w:rFonts w:ascii="Calibri" w:hAnsi="Calibri"/>
-                                <w:sz w:val="22"/>
-                              </w:rPr>
-                              <w:t xml:space="preserve">, </w:t>
-                            </w:r>
-                            <w:proofErr w:type="spellStart"/>
                             <w:r>
                               <w:rPr>
                                 <w:rFonts w:ascii="Calibri" w:hAnsi="Calibri"/>
@@ -9018,7 +8348,6 @@
                               </w:rPr>
                               <w:t>Trello</w:t>
                             </w:r>
-                            <w:proofErr w:type="spellEnd"/>
                             <w:r>
                               <w:rPr>
                                 <w:rFonts w:ascii="Calibri" w:hAnsi="Calibri"/>
@@ -10092,21 +9421,7 @@
                               <w:rPr>
                                 <w:iCs/>
                               </w:rPr>
-                              <w:t xml:space="preserve">TEXA est un acteur majeur sur le marché de l’expertise en assurance. Elle est mandatée par les assureurs afin de réaliser des expertises suite à un sinistre, soit sur site, soit à distance, par téléphone ou visioconférence. Elle a entamé fin 2013 une refonte totale de son SI en commençant par son outil de gestion, rebaptisé </w:t>
-                            </w:r>
-                            <w:proofErr w:type="spellStart"/>
-                            <w:r>
-                              <w:rPr>
-                                <w:iCs/>
-                              </w:rPr>
-                              <w:t>iTex</w:t>
-                            </w:r>
-                            <w:proofErr w:type="spellEnd"/>
-                            <w:r>
-                              <w:rPr>
-                                <w:iCs/>
-                              </w:rPr>
-                              <w:t>.</w:t>
+                              <w:t>TEXA est un acteur majeur sur le marché de l’expertise en assurance. Elle est mandatée par les assureurs afin de réaliser des expertises suite à un sinistre, soit sur site, soit à distance, par téléphone ou visioconférence. Elle a entamé fin 2013 une refonte totale de son SI en commençant par son outil de gestion, rebaptisé iTex.</w:t>
                             </w:r>
                           </w:p>
                           <w:p>
@@ -10450,7 +9765,6 @@
                               </w:rPr>
                               <w:t xml:space="preserve"> / </w:t>
                             </w:r>
-                            <w:proofErr w:type="spellStart"/>
                             <w:r>
                               <w:rPr>
                                 <w:rFonts w:ascii="Calibri" w:hAnsi="Calibri"/>
@@ -10465,7 +9779,6 @@
                               </w:rPr>
                               <w:t>efactoring</w:t>
                             </w:r>
-                            <w:proofErr w:type="spellEnd"/>
                           </w:p>
                           <w:p>
                             <w:pPr>
@@ -10490,17 +9803,7 @@
                                 <w:sz w:val="22"/>
                                 <w:u w:val="single"/>
                               </w:rPr>
-                              <w:t xml:space="preserve">Mots </w:t>
-                            </w:r>
-                            <w:proofErr w:type="gramStart"/>
-                            <w:r>
-                              <w:rPr>
-                                <w:rFonts w:ascii="Calibri" w:hAnsi="Calibri"/>
-                                <w:b/>
-                                <w:sz w:val="22"/>
-                                <w:u w:val="single"/>
-                              </w:rPr>
-                              <w:t>clés</w:t>
+                              <w:t>Mots clés</w:t>
                             </w:r>
                             <w:r>
                               <w:rPr>
@@ -10510,7 +9813,6 @@
                               </w:rPr>
                               <w:t>:</w:t>
                             </w:r>
-                            <w:proofErr w:type="gramEnd"/>
                             <w:r>
                               <w:rPr>
                                 <w:rFonts w:ascii="Calibri" w:hAnsi="Calibri"/>
@@ -10518,21 +9820,12 @@
                               </w:rPr>
                               <w:tab/>
                             </w:r>
-                            <w:proofErr w:type="spellStart"/>
-                            <w:r>
-                              <w:rPr>
-                                <w:rFonts w:ascii="Calibri" w:hAnsi="Calibri"/>
-                                <w:sz w:val="22"/>
-                              </w:rPr>
-                              <w:t>Angular</w:t>
-                            </w:r>
-                            <w:proofErr w:type="spellEnd"/>
-                            <w:r>
-                              <w:rPr>
-                                <w:rFonts w:ascii="Calibri" w:hAnsi="Calibri"/>
-                                <w:sz w:val="22"/>
-                              </w:rPr>
-                              <w:t xml:space="preserve"> JS, </w:t>
+                            <w:r>
+                              <w:rPr>
+                                <w:rFonts w:ascii="Calibri" w:hAnsi="Calibri"/>
+                                <w:sz w:val="22"/>
+                              </w:rPr>
+                              <w:t xml:space="preserve">Angular JS, </w:t>
                             </w:r>
                             <w:r>
                               <w:rPr>
@@ -10541,21 +9834,12 @@
                               </w:rPr>
                               <w:t xml:space="preserve">Java 7, </w:t>
                             </w:r>
-                            <w:proofErr w:type="spellStart"/>
-                            <w:r>
-                              <w:rPr>
-                                <w:rFonts w:ascii="Calibri" w:hAnsi="Calibri"/>
-                                <w:sz w:val="22"/>
-                              </w:rPr>
-                              <w:t>JBoss</w:t>
-                            </w:r>
-                            <w:proofErr w:type="spellEnd"/>
-                            <w:r>
-                              <w:rPr>
-                                <w:rFonts w:ascii="Calibri" w:hAnsi="Calibri"/>
-                                <w:sz w:val="22"/>
-                              </w:rPr>
-                              <w:t xml:space="preserve">, </w:t>
+                            <w:r>
+                              <w:rPr>
+                                <w:rFonts w:ascii="Calibri" w:hAnsi="Calibri"/>
+                                <w:sz w:val="22"/>
+                              </w:rPr>
+                              <w:t xml:space="preserve">JBoss, </w:t>
                             </w:r>
                             <w:r>
                               <w:rPr>
@@ -10569,39 +9853,7 @@
                                 <w:rFonts w:ascii="Calibri" w:hAnsi="Calibri"/>
                                 <w:sz w:val="22"/>
                               </w:rPr>
-                              <w:t xml:space="preserve">Case 360, </w:t>
-                            </w:r>
-                            <w:proofErr w:type="spellStart"/>
-                            <w:r>
-                              <w:rPr>
-                                <w:rFonts w:ascii="Calibri" w:hAnsi="Calibri"/>
-                                <w:sz w:val="22"/>
-                              </w:rPr>
-                              <w:t>Bootstrap</w:t>
-                            </w:r>
-                            <w:proofErr w:type="spellEnd"/>
-                            <w:r>
-                              <w:rPr>
-                                <w:rFonts w:ascii="Calibri" w:hAnsi="Calibri"/>
-                                <w:sz w:val="22"/>
-                              </w:rPr>
-                              <w:t xml:space="preserve">, Jasmine, </w:t>
-                            </w:r>
-                            <w:proofErr w:type="spellStart"/>
-                            <w:r>
-                              <w:rPr>
-                                <w:rFonts w:ascii="Calibri" w:hAnsi="Calibri"/>
-                                <w:sz w:val="22"/>
-                              </w:rPr>
-                              <w:t>Fitnesse</w:t>
-                            </w:r>
-                            <w:proofErr w:type="spellEnd"/>
-                            <w:r>
-                              <w:rPr>
-                                <w:rFonts w:ascii="Calibri" w:hAnsi="Calibri"/>
-                                <w:sz w:val="22"/>
-                              </w:rPr>
-                              <w:t>, Kanban</w:t>
+                              <w:t>Case 360, Bootstrap, Jasmine, Fitnesse, Kanban</w:t>
                             </w:r>
                           </w:p>
                           <w:p>
@@ -10650,27 +9902,7 @@
                                 <w:szCs w:val="22"/>
                               </w:rPr>
                               <w:tab/>
-                              <w:t xml:space="preserve">Nouveau </w:t>
-                            </w:r>
-                            <w:proofErr w:type="spellStart"/>
-                            <w:r>
-                              <w:rPr>
-                                <w:rFonts w:ascii="Calibri" w:hAnsi="Calibri"/>
-                                <w:b/>
-                                <w:sz w:val="22"/>
-                                <w:szCs w:val="22"/>
-                              </w:rPr>
-                              <w:t>Texi</w:t>
-                            </w:r>
-                            <w:proofErr w:type="spellEnd"/>
-                            <w:r>
-                              <w:rPr>
-                                <w:rFonts w:ascii="Calibri" w:hAnsi="Calibri"/>
-                                <w:b/>
-                                <w:sz w:val="22"/>
-                                <w:szCs w:val="22"/>
-                              </w:rPr>
-                              <w:t xml:space="preserve"> Mobile : Outil de chiffrage sur site</w:t>
+                              <w:t>Nouveau Texi Mobile : Outil de chiffrage sur site</w:t>
                             </w:r>
                           </w:p>
                           <w:p>
@@ -10787,20 +10019,8 @@
                                 <w:u w:val="single"/>
                                 <w:lang w:val="en-US"/>
                               </w:rPr>
-                              <w:t xml:space="preserve">Mots </w:t>
-                            </w:r>
-                            <w:proofErr w:type="spellStart"/>
-                            <w:r>
-                              <w:rPr>
-                                <w:rFonts w:ascii="Calibri" w:hAnsi="Calibri"/>
-                                <w:b/>
-                                <w:sz w:val="22"/>
-                                <w:u w:val="single"/>
-                                <w:lang w:val="en-US"/>
-                              </w:rPr>
-                              <w:t>clés</w:t>
-                            </w:r>
-                            <w:proofErr w:type="spellEnd"/>
+                              <w:t>Mots clés</w:t>
+                            </w:r>
                             <w:r>
                               <w:rPr>
                                 <w:rFonts w:ascii="Calibri" w:hAnsi="Calibri"/>
@@ -12356,7 +11576,6 @@
                               </w:rPr>
                               <w:t xml:space="preserve">Calcul d’indicateurs d’analyse (PL-SQL, SQL </w:t>
                             </w:r>
-                            <w:proofErr w:type="spellStart"/>
                             <w:r>
                               <w:rPr>
                                 <w:rFonts w:ascii="Calibri" w:hAnsi="Calibri"/>
@@ -12364,7 +11583,6 @@
                               </w:rPr>
                               <w:t>Developper</w:t>
                             </w:r>
-                            <w:proofErr w:type="spellEnd"/>
                             <w:r>
                               <w:rPr>
                                 <w:rFonts w:ascii="Calibri" w:hAnsi="Calibri"/>
@@ -12391,41 +11609,8 @@
                                 <w:rFonts w:ascii="Calibri" w:hAnsi="Calibri"/>
                                 <w:sz w:val="22"/>
                               </w:rPr>
-                              <w:t xml:space="preserve">Développement de Web Services dans le cadre d’échanges bilatéraux avec le client (Eclipse, </w:t>
-                            </w:r>
-                            <w:proofErr w:type="spellStart"/>
-                            <w:r>
-                              <w:rPr>
-                                <w:rFonts w:ascii="Calibri" w:hAnsi="Calibri"/>
-                                <w:sz w:val="22"/>
-                              </w:rPr>
-                              <w:t>Hibernate</w:t>
-                            </w:r>
-                            <w:proofErr w:type="spellEnd"/>
-                            <w:r>
-                              <w:rPr>
-                                <w:rFonts w:ascii="Calibri" w:hAnsi="Calibri"/>
-                                <w:sz w:val="22"/>
-                              </w:rPr>
-                              <w:t xml:space="preserve">, </w:t>
-                            </w:r>
-                            <w:proofErr w:type="spellStart"/>
-                            <w:r>
-                              <w:rPr>
-                                <w:rFonts w:ascii="Calibri" w:hAnsi="Calibri"/>
-                                <w:sz w:val="22"/>
-                              </w:rPr>
-                              <w:t>Glassfish</w:t>
-                            </w:r>
-                            <w:proofErr w:type="spellEnd"/>
-                            <w:r>
-                              <w:rPr>
-                                <w:rFonts w:ascii="Calibri" w:hAnsi="Calibri"/>
-                                <w:sz w:val="22"/>
-                              </w:rPr>
-                              <w:t xml:space="preserve">, Oracle, </w:t>
-                            </w:r>
-                            <w:proofErr w:type="spellStart"/>
+                              <w:t xml:space="preserve">Développement de Web Services dans le cadre d’échanges bilatéraux avec le client (Eclipse, Hibernate, Glassfish, Oracle, </w:t>
+                            </w:r>
                             <w:r>
                               <w:rPr>
                                 <w:rFonts w:ascii="Calibri" w:hAnsi="Calibri"/>
@@ -12433,7 +11618,6 @@
                               </w:rPr>
                               <w:t>Spring</w:t>
                             </w:r>
-                            <w:proofErr w:type="spellEnd"/>
                             <w:r>
                               <w:rPr>
                                 <w:rFonts w:ascii="Calibri" w:hAnsi="Calibri"/>
@@ -12460,55 +11644,7 @@
                                 <w:rFonts w:ascii="Calibri" w:hAnsi="Calibri"/>
                                 <w:sz w:val="22"/>
                               </w:rPr>
-                              <w:t>Evolution de l’interface graphique pour enrichir la couche métier du client (</w:t>
-                            </w:r>
-                            <w:proofErr w:type="spellStart"/>
-                            <w:r>
-                              <w:rPr>
-                                <w:rFonts w:ascii="Calibri" w:hAnsi="Calibri"/>
-                                <w:sz w:val="22"/>
-                              </w:rPr>
-                              <w:t>Struts</w:t>
-                            </w:r>
-                            <w:proofErr w:type="spellEnd"/>
-                            <w:r>
-                              <w:rPr>
-                                <w:rFonts w:ascii="Calibri" w:hAnsi="Calibri"/>
-                                <w:sz w:val="22"/>
-                              </w:rPr>
-                              <w:t xml:space="preserve">, </w:t>
-                            </w:r>
-                            <w:proofErr w:type="spellStart"/>
-                            <w:r>
-                              <w:rPr>
-                                <w:rFonts w:ascii="Calibri" w:hAnsi="Calibri"/>
-                                <w:sz w:val="22"/>
-                              </w:rPr>
-                              <w:t>Spring</w:t>
-                            </w:r>
-                            <w:proofErr w:type="spellEnd"/>
-                            <w:r>
-                              <w:rPr>
-                                <w:rFonts w:ascii="Calibri" w:hAnsi="Calibri"/>
-                                <w:sz w:val="22"/>
-                              </w:rPr>
-                              <w:t xml:space="preserve">, </w:t>
-                            </w:r>
-                            <w:proofErr w:type="spellStart"/>
-                            <w:r>
-                              <w:rPr>
-                                <w:rFonts w:ascii="Calibri" w:hAnsi="Calibri"/>
-                                <w:sz w:val="22"/>
-                              </w:rPr>
-                              <w:t>Hibernate</w:t>
-                            </w:r>
-                            <w:proofErr w:type="spellEnd"/>
-                            <w:r>
-                              <w:rPr>
-                                <w:rFonts w:ascii="Calibri" w:hAnsi="Calibri"/>
-                                <w:sz w:val="22"/>
-                              </w:rPr>
-                              <w:t>)</w:t>
+                              <w:t>Evolution de l’interface graphique pour enrichir la couche métier du client (Struts, Spring, Hibernate)</w:t>
                             </w:r>
                           </w:p>
                           <w:p>
@@ -12524,23 +11660,13 @@
                                 <w:sz w:val="22"/>
                               </w:rPr>
                             </w:pPr>
-                            <w:proofErr w:type="spellStart"/>
-                            <w:r>
-                              <w:rPr>
-                                <w:rFonts w:ascii="Calibri" w:hAnsi="Calibri"/>
-                                <w:sz w:val="22"/>
-                              </w:rPr>
-                              <w:t>Pre</w:t>
-                            </w:r>
-                            <w:proofErr w:type="spellEnd"/>
-                            <w:r>
-                              <w:rPr>
-                                <w:rFonts w:ascii="Calibri" w:hAnsi="Calibri"/>
-                                <w:sz w:val="22"/>
-                              </w:rPr>
-                              <w:t xml:space="preserve">-recette de la solution (HP </w:t>
-                            </w:r>
-                            <w:proofErr w:type="spellStart"/>
+                            <w:r>
+                              <w:rPr>
+                                <w:rFonts w:ascii="Calibri" w:hAnsi="Calibri"/>
+                                <w:sz w:val="22"/>
+                              </w:rPr>
+                              <w:t xml:space="preserve">Pre-recette de la solution (HP </w:t>
+                            </w:r>
                             <w:r>
                               <w:rPr>
                                 <w:rFonts w:ascii="Calibri" w:hAnsi="Calibri"/>
@@ -12548,7 +11674,6 @@
                               </w:rPr>
                               <w:t>Quality</w:t>
                             </w:r>
-                            <w:proofErr w:type="spellEnd"/>
                             <w:r>
                               <w:rPr>
                                 <w:rFonts w:ascii="Calibri" w:hAnsi="Calibri"/>
@@ -12580,20 +11705,8 @@
                                 <w:u w:val="single"/>
                                 <w:lang w:val="en-US"/>
                               </w:rPr>
-                              <w:t xml:space="preserve">Mots </w:t>
-                            </w:r>
-                            <w:proofErr w:type="spellStart"/>
-                            <w:r>
-                              <w:rPr>
-                                <w:rFonts w:ascii="Calibri" w:hAnsi="Calibri"/>
-                                <w:b/>
-                                <w:sz w:val="22"/>
-                                <w:u w:val="single"/>
-                                <w:lang w:val="en-US"/>
-                              </w:rPr>
-                              <w:t>clés</w:t>
-                            </w:r>
-                            <w:proofErr w:type="spellEnd"/>
+                              <w:t>Mots clés</w:t>
+                            </w:r>
                             <w:r>
                               <w:rPr>
                                 <w:rFonts w:ascii="Calibri" w:hAnsi="Calibri"/>
@@ -13857,21 +12970,12 @@
                               </w:rPr>
                               <w:t xml:space="preserve"> : externalisation des services d'édition, dématérialisation et d'interfaçage Mainframe (</w:t>
                             </w:r>
-                            <w:proofErr w:type="spellStart"/>
-                            <w:r>
-                              <w:rPr>
-                                <w:rFonts w:ascii="Calibri" w:hAnsi="Calibri"/>
-                                <w:sz w:val="22"/>
-                              </w:rPr>
-                              <w:t>Bdoc</w:t>
-                            </w:r>
-                            <w:proofErr w:type="spellEnd"/>
-                            <w:r>
-                              <w:rPr>
-                                <w:rFonts w:ascii="Calibri" w:hAnsi="Calibri"/>
-                                <w:sz w:val="22"/>
-                              </w:rPr>
-                              <w:t>, MQ, SQL Server</w:t>
+                            <w:r>
+                              <w:rPr>
+                                <w:rFonts w:ascii="Calibri" w:hAnsi="Calibri"/>
+                                <w:sz w:val="22"/>
+                              </w:rPr>
+                              <w:t>Bdoc, MQ, SQL Server</w:t>
                             </w:r>
                             <w:r>
                               <w:rPr>
@@ -13913,23 +13017,7 @@
                                 <w:rFonts w:ascii="Calibri" w:hAnsi="Calibri"/>
                                 <w:sz w:val="22"/>
                               </w:rPr>
-                              <w:t xml:space="preserve">Apache HTTP, </w:t>
-                            </w:r>
-                            <w:proofErr w:type="spellStart"/>
-                            <w:r>
-                              <w:rPr>
-                                <w:rFonts w:ascii="Calibri" w:hAnsi="Calibri"/>
-                                <w:sz w:val="22"/>
-                              </w:rPr>
-                              <w:t>Tomcat</w:t>
-                            </w:r>
-                            <w:proofErr w:type="spellEnd"/>
-                            <w:r>
-                              <w:rPr>
-                                <w:rFonts w:ascii="Calibri" w:hAnsi="Calibri"/>
-                                <w:sz w:val="22"/>
-                              </w:rPr>
-                              <w:t xml:space="preserve">, </w:t>
+                              <w:t xml:space="preserve">Apache HTTP, Tomcat, </w:t>
                             </w:r>
                             <w:r>
                               <w:rPr>
@@ -13973,31 +13061,13 @@
                               </w:rPr>
                               <w:t xml:space="preserve"> et contrôle de performance (</w:t>
                             </w:r>
-                            <w:proofErr w:type="spellStart"/>
-                            <w:r>
-                              <w:rPr>
-                                <w:rFonts w:ascii="Calibri" w:hAnsi="Calibri"/>
-                                <w:sz w:val="22"/>
-                              </w:rPr>
-                              <w:t>Zabbix</w:t>
-                            </w:r>
-                            <w:proofErr w:type="spellEnd"/>
-                            <w:r>
-                              <w:rPr>
-                                <w:rFonts w:ascii="Calibri" w:hAnsi="Calibri"/>
-                                <w:sz w:val="22"/>
-                              </w:rPr>
-                              <w:t xml:space="preserve">, JMX, </w:t>
-                            </w:r>
-                            <w:proofErr w:type="spellStart"/>
-                            <w:r>
-                              <w:rPr>
-                                <w:rFonts w:ascii="Calibri" w:hAnsi="Calibri"/>
-                                <w:sz w:val="22"/>
-                              </w:rPr>
-                              <w:t>Patrol</w:t>
-                            </w:r>
-                            <w:proofErr w:type="spellEnd"/>
+                            <w:r>
+                              <w:rPr>
+                                <w:rFonts w:ascii="Calibri" w:hAnsi="Calibri"/>
+                                <w:sz w:val="22"/>
+                              </w:rPr>
+                              <w:t>Zabbix, JMX, Patrol</w:t>
+                            </w:r>
                             <w:r>
                               <w:rPr>
                                 <w:rFonts w:ascii="Calibri" w:hAnsi="Calibri"/>
@@ -14054,7 +13124,6 @@
                               </w:rPr>
                               <w:t>Développement d’un module LDAP (</w:t>
                             </w:r>
-                            <w:proofErr w:type="spellStart"/>
                             <w:r>
                               <w:rPr>
                                 <w:rFonts w:ascii="Calibri" w:hAnsi="Calibri"/>
@@ -14062,7 +13131,6 @@
                               </w:rPr>
                               <w:t>Spring</w:t>
                             </w:r>
-                            <w:proofErr w:type="spellEnd"/>
                             <w:r>
                               <w:rPr>
                                 <w:rFonts w:ascii="Calibri" w:hAnsi="Calibri"/>
@@ -14153,23 +13221,7 @@
                                 <w:rFonts w:ascii="Calibri" w:hAnsi="Calibri"/>
                                 <w:sz w:val="22"/>
                               </w:rPr>
-                              <w:t>Normalisation d'une installation urbanisée des middlewares Apache/PHP/</w:t>
-                            </w:r>
-                            <w:proofErr w:type="spellStart"/>
-                            <w:r>
-                              <w:rPr>
-                                <w:rFonts w:ascii="Calibri" w:hAnsi="Calibri"/>
-                                <w:sz w:val="22"/>
-                              </w:rPr>
-                              <w:t>Tomcat</w:t>
-                            </w:r>
-                            <w:proofErr w:type="spellEnd"/>
-                            <w:r>
-                              <w:rPr>
-                                <w:rFonts w:ascii="Calibri" w:hAnsi="Calibri"/>
-                                <w:sz w:val="22"/>
-                              </w:rPr>
-                              <w:t>/</w:t>
+                              <w:t>Normalisation d'une installation urbanisée des middlewares Apache/PHP/Tomcat/</w:t>
                             </w:r>
                             <w:r>
                               <w:rPr>
@@ -14197,23 +13249,7 @@
                                 <w:rFonts w:ascii="Calibri" w:hAnsi="Calibri"/>
                                 <w:sz w:val="22"/>
                               </w:rPr>
-                              <w:t xml:space="preserve">Procédures de déploiement sous Windows et Linux (Script DOS &amp; </w:t>
-                            </w:r>
-                            <w:proofErr w:type="spellStart"/>
-                            <w:r>
-                              <w:rPr>
-                                <w:rFonts w:ascii="Calibri" w:hAnsi="Calibri"/>
-                                <w:sz w:val="22"/>
-                              </w:rPr>
-                              <w:t>bash</w:t>
-                            </w:r>
-                            <w:proofErr w:type="spellEnd"/>
-                            <w:r>
-                              <w:rPr>
-                                <w:rFonts w:ascii="Calibri" w:hAnsi="Calibri"/>
-                                <w:sz w:val="22"/>
-                              </w:rPr>
-                              <w:t>)</w:t>
+                              <w:t>Procédures de déploiement sous Windows et Linux (Script DOS &amp; bash)</w:t>
                             </w:r>
                           </w:p>
                           <w:p>
@@ -14270,7 +13306,6 @@
                               <w:tab/>
                               <w:t xml:space="preserve">Java, </w:t>
                             </w:r>
-                            <w:proofErr w:type="spellStart"/>
                             <w:r>
                               <w:rPr>
                                 <w:rFonts w:ascii="Calibri" w:hAnsi="Calibri"/>
@@ -14278,39 +13313,13 @@
                               </w:rPr>
                               <w:t>Spring</w:t>
                             </w:r>
-                            <w:proofErr w:type="spellEnd"/>
-                            <w:r>
-                              <w:rPr>
-                                <w:rFonts w:ascii="Calibri" w:hAnsi="Calibri"/>
-                                <w:sz w:val="22"/>
-                              </w:rPr>
-                              <w:t xml:space="preserve">, Eclipse, </w:t>
-                            </w:r>
-                            <w:proofErr w:type="spellStart"/>
-                            <w:r>
-                              <w:rPr>
-                                <w:rFonts w:ascii="Calibri" w:hAnsi="Calibri"/>
-                                <w:sz w:val="22"/>
-                              </w:rPr>
-                              <w:t>Tomcat</w:t>
-                            </w:r>
-                            <w:proofErr w:type="spellEnd"/>
-                            <w:r>
-                              <w:rPr>
-                                <w:rFonts w:ascii="Calibri" w:hAnsi="Calibri"/>
-                                <w:sz w:val="22"/>
-                              </w:rPr>
-                              <w:t xml:space="preserve">, SQL Server, JMX, </w:t>
-                            </w:r>
-                            <w:proofErr w:type="spellStart"/>
-                            <w:r>
-                              <w:rPr>
-                                <w:rFonts w:ascii="Calibri" w:hAnsi="Calibri"/>
-                                <w:sz w:val="22"/>
-                              </w:rPr>
-                              <w:t>Bdoc</w:t>
-                            </w:r>
-                            <w:proofErr w:type="spellEnd"/>
+                            <w:r>
+                              <w:rPr>
+                                <w:rFonts w:ascii="Calibri" w:hAnsi="Calibri"/>
+                                <w:sz w:val="22"/>
+                              </w:rPr>
+                              <w:t>, Eclipse, Tomcat, SQL Server, JMX, Bdoc</w:t>
+                            </w:r>
                           </w:p>
                           <w:p/>
                         </w:txbxContent>
@@ -15537,7 +14546,6 @@
                               </w:rPr>
                               <w:t>HTML/CSS/</w:t>
                             </w:r>
-                            <w:proofErr w:type="spellStart"/>
                             <w:r>
                               <w:rPr>
                                 <w:rFonts w:ascii="Calibri" w:hAnsi="Calibri"/>
@@ -15545,7 +14553,6 @@
                               </w:rPr>
                               <w:t>Javascript</w:t>
                             </w:r>
-                            <w:proofErr w:type="spellEnd"/>
                             <w:r>
                               <w:rPr>
                                 <w:rFonts w:ascii="Calibri" w:hAnsi="Calibri"/>
@@ -15628,55 +14635,7 @@
                                 <w:rFonts w:ascii="Calibri" w:hAnsi="Calibri"/>
                                 <w:sz w:val="22"/>
                               </w:rPr>
-                              <w:t xml:space="preserve">WSAD, </w:t>
-                            </w:r>
-                            <w:proofErr w:type="spellStart"/>
-                            <w:r>
-                              <w:rPr>
-                                <w:rFonts w:ascii="Calibri" w:hAnsi="Calibri"/>
-                                <w:sz w:val="22"/>
-                              </w:rPr>
-                              <w:t>Struts</w:t>
-                            </w:r>
-                            <w:proofErr w:type="spellEnd"/>
-                            <w:r>
-                              <w:rPr>
-                                <w:rFonts w:ascii="Calibri" w:hAnsi="Calibri"/>
-                                <w:sz w:val="22"/>
-                              </w:rPr>
-                              <w:t xml:space="preserve">, Ajax, </w:t>
-                            </w:r>
-                            <w:proofErr w:type="spellStart"/>
-                            <w:r>
-                              <w:rPr>
-                                <w:rFonts w:ascii="Calibri" w:hAnsi="Calibri"/>
-                                <w:sz w:val="22"/>
-                              </w:rPr>
-                              <w:t>Tomcat</w:t>
-                            </w:r>
-                            <w:proofErr w:type="spellEnd"/>
-                            <w:r>
-                              <w:rPr>
-                                <w:rFonts w:ascii="Calibri" w:hAnsi="Calibri"/>
-                                <w:sz w:val="22"/>
-                              </w:rPr>
-                              <w:t xml:space="preserve">, IMS </w:t>
-                            </w:r>
-                            <w:proofErr w:type="spellStart"/>
-                            <w:r>
-                              <w:rPr>
-                                <w:rFonts w:ascii="Calibri" w:hAnsi="Calibri"/>
-                                <w:sz w:val="22"/>
-                              </w:rPr>
-                              <w:t>Connect</w:t>
-                            </w:r>
-                            <w:proofErr w:type="spellEnd"/>
-                            <w:r>
-                              <w:rPr>
-                                <w:rFonts w:ascii="Calibri" w:hAnsi="Calibri"/>
-                                <w:sz w:val="22"/>
-                              </w:rPr>
-                              <w:t>, Derby</w:t>
+                              <w:t>WSAD, Struts, Ajax, Tomcat, IMS Connect, Derby</w:t>
                             </w:r>
                             <w:r>
                               <w:rPr>
@@ -15739,39 +14698,7 @@
                                 <w:rFonts w:ascii="Calibri" w:hAnsi="Calibri"/>
                                 <w:sz w:val="22"/>
                               </w:rPr>
-                              <w:t xml:space="preserve"> entre Air France et l’éditeur du </w:t>
-                            </w:r>
-                            <w:proofErr w:type="spellStart"/>
-                            <w:r>
-                              <w:rPr>
-                                <w:rFonts w:ascii="Calibri" w:hAnsi="Calibri"/>
-                                <w:sz w:val="22"/>
-                              </w:rPr>
-                              <w:t>visualiseur</w:t>
-                            </w:r>
-                            <w:proofErr w:type="spellEnd"/>
-                            <w:r>
-                              <w:rPr>
-                                <w:rFonts w:ascii="Calibri" w:hAnsi="Calibri"/>
-                                <w:sz w:val="22"/>
-                              </w:rPr>
-                              <w:t xml:space="preserve"> PDF (</w:t>
-                            </w:r>
-                            <w:proofErr w:type="spellStart"/>
-                            <w:r>
-                              <w:rPr>
-                                <w:rFonts w:ascii="Calibri" w:hAnsi="Calibri"/>
-                                <w:sz w:val="22"/>
-                              </w:rPr>
-                              <w:t>Jpedal</w:t>
-                            </w:r>
-                            <w:proofErr w:type="spellEnd"/>
-                            <w:r>
-                              <w:rPr>
-                                <w:rFonts w:ascii="Calibri" w:hAnsi="Calibri"/>
-                                <w:sz w:val="22"/>
-                              </w:rPr>
-                              <w:t>)</w:t>
+                              <w:t xml:space="preserve"> entre Air France et l’éditeur du visualiseur PDF (Jpedal)</w:t>
                             </w:r>
                           </w:p>
                           <w:p>
@@ -15824,56 +14751,15 @@
                                 <w:rFonts w:ascii="Calibri" w:hAnsi="Calibri"/>
                                 <w:sz w:val="22"/>
                               </w:rPr>
-                              <w:t xml:space="preserve">jax, WSAD, </w:t>
-                            </w:r>
-                            <w:proofErr w:type="spellStart"/>
-                            <w:r>
-                              <w:rPr>
-                                <w:rFonts w:ascii="Calibri" w:hAnsi="Calibri"/>
-                                <w:sz w:val="22"/>
-                              </w:rPr>
-                              <w:t>Struts</w:t>
-                            </w:r>
-                            <w:proofErr w:type="spellEnd"/>
-                            <w:r>
-                              <w:rPr>
-                                <w:rFonts w:ascii="Calibri" w:hAnsi="Calibri"/>
-                                <w:sz w:val="22"/>
-                              </w:rPr>
-                              <w:t xml:space="preserve">, </w:t>
-                            </w:r>
-                            <w:proofErr w:type="spellStart"/>
-                            <w:r>
-                              <w:rPr>
-                                <w:rFonts w:ascii="Calibri" w:hAnsi="Calibri"/>
-                                <w:sz w:val="22"/>
-                              </w:rPr>
-                              <w:t>Tomcat</w:t>
-                            </w:r>
-                            <w:proofErr w:type="spellEnd"/>
-                            <w:r>
-                              <w:rPr>
-                                <w:rFonts w:ascii="Calibri" w:hAnsi="Calibri"/>
-                                <w:sz w:val="22"/>
-                              </w:rPr>
-                              <w:t>, SQL,</w:t>
-                            </w:r>
-                            <w:r>
-                              <w:rPr>
-                                <w:rFonts w:ascii="Calibri" w:hAnsi="Calibri"/>
-                                <w:sz w:val="22"/>
-                              </w:rPr>
-                              <w:t xml:space="preserve"> Derby, </w:t>
-                            </w:r>
-                            <w:proofErr w:type="spellStart"/>
-                            <w:r>
-                              <w:rPr>
-                                <w:rFonts w:ascii="Calibri" w:hAnsi="Calibri"/>
-                                <w:sz w:val="22"/>
-                              </w:rPr>
-                              <w:t>Hibernate</w:t>
-                            </w:r>
-                            <w:proofErr w:type="spellEnd"/>
+                              <w:t>jax, WSAD, Struts, Tomcat, SQL,</w:t>
+                            </w:r>
+                            <w:r>
+                              <w:rPr>
+                                <w:rFonts w:ascii="Calibri" w:hAnsi="Calibri"/>
+                                <w:sz w:val="22"/>
+                              </w:rPr>
+                              <w:t xml:space="preserve"> Derby, Hibernate</w:t>
+                            </w:r>
                           </w:p>
                           <w:p/>
                         </w:txbxContent>
@@ -17070,39 +15956,7 @@
                                 <w:rFonts w:ascii="Calibri" w:hAnsi="Calibri"/>
                                 <w:sz w:val="22"/>
                               </w:rPr>
-                              <w:t xml:space="preserve"> d'un outil de gestion de sauvegarde basé sur </w:t>
-                            </w:r>
-                            <w:proofErr w:type="spellStart"/>
-                            <w:r>
-                              <w:rPr>
-                                <w:rFonts w:ascii="Calibri" w:hAnsi="Calibri"/>
-                                <w:sz w:val="22"/>
-                              </w:rPr>
-                              <w:t>Netvault</w:t>
-                            </w:r>
-                            <w:proofErr w:type="spellEnd"/>
-                            <w:r>
-                              <w:rPr>
-                                <w:rFonts w:ascii="Calibri" w:hAnsi="Calibri"/>
-                                <w:sz w:val="22"/>
-                              </w:rPr>
-                              <w:t xml:space="preserve"> (</w:t>
-                            </w:r>
-                            <w:proofErr w:type="spellStart"/>
-                            <w:r>
-                              <w:rPr>
-                                <w:rFonts w:ascii="Calibri" w:hAnsi="Calibri"/>
-                                <w:sz w:val="22"/>
-                              </w:rPr>
-                              <w:t>NetVault</w:t>
-                            </w:r>
-                            <w:proofErr w:type="spellEnd"/>
-                            <w:r>
-                              <w:rPr>
-                                <w:rFonts w:ascii="Calibri" w:hAnsi="Calibri"/>
-                                <w:sz w:val="22"/>
-                              </w:rPr>
-                              <w:t xml:space="preserve"> 7)</w:t>
+                              <w:t xml:space="preserve"> d'un outil de gestion de sauvegarde basé sur Netvault (NetVault 7)</w:t>
                             </w:r>
                           </w:p>
                           <w:p>
@@ -17149,26 +16003,7 @@
                                 <w:szCs w:val="22"/>
                               </w:rPr>
                               <w:tab/>
-                            </w:r>
-                            <w:proofErr w:type="spellStart"/>
-                            <w:r>
-                              <w:rPr>
-                                <w:rFonts w:ascii="Calibri" w:hAnsi="Calibri"/>
-                                <w:b/>
-                                <w:sz w:val="22"/>
-                                <w:szCs w:val="22"/>
-                              </w:rPr>
-                              <w:t>Datamart</w:t>
-                            </w:r>
-                            <w:proofErr w:type="spellEnd"/>
-                            <w:r>
-                              <w:rPr>
-                                <w:rFonts w:ascii="Calibri" w:hAnsi="Calibri"/>
-                                <w:b/>
-                                <w:sz w:val="22"/>
-                                <w:szCs w:val="22"/>
-                              </w:rPr>
-                              <w:t xml:space="preserve"> Vues Utilisateurs pour CCF</w:t>
+                              <w:t>Datamart Vues Utilisateurs pour CCF</w:t>
                             </w:r>
                             <w:r>
                               <w:t xml:space="preserve"> </w:t>
@@ -17212,23 +16047,7 @@
                                 <w:rFonts w:ascii="Calibri" w:hAnsi="Calibri"/>
                                 <w:sz w:val="22"/>
                               </w:rPr>
-                              <w:t>des spécifications fonctionnelles et détaillées (</w:t>
-                            </w:r>
-                            <w:proofErr w:type="spellStart"/>
-                            <w:r>
-                              <w:rPr>
-                                <w:rFonts w:ascii="Calibri" w:hAnsi="Calibri"/>
-                                <w:sz w:val="22"/>
-                              </w:rPr>
-                              <w:t>PowerAMC</w:t>
-                            </w:r>
-                            <w:proofErr w:type="spellEnd"/>
-                            <w:r>
-                              <w:rPr>
-                                <w:rFonts w:ascii="Calibri" w:hAnsi="Calibri"/>
-                                <w:sz w:val="22"/>
-                              </w:rPr>
-                              <w:t>)</w:t>
+                              <w:t>des spécifications fonctionnelles et détaillées (PowerAMC)</w:t>
                             </w:r>
                           </w:p>
                           <w:p>
@@ -17256,23 +16075,7 @@
                                 <w:rFonts w:ascii="Calibri" w:hAnsi="Calibri"/>
                                 <w:sz w:val="22"/>
                               </w:rPr>
-                              <w:t xml:space="preserve"> des requêtes (SQL, </w:t>
-                            </w:r>
-                            <w:proofErr w:type="spellStart"/>
-                            <w:r>
-                              <w:rPr>
-                                <w:rFonts w:ascii="Calibri" w:hAnsi="Calibri"/>
-                                <w:sz w:val="22"/>
-                              </w:rPr>
-                              <w:t>Genio</w:t>
-                            </w:r>
-                            <w:proofErr w:type="spellEnd"/>
-                            <w:r>
-                              <w:rPr>
-                                <w:rFonts w:ascii="Calibri" w:hAnsi="Calibri"/>
-                                <w:sz w:val="22"/>
-                              </w:rPr>
-                              <w:t>)</w:t>
+                              <w:t xml:space="preserve"> des requêtes (SQL, Genio)</w:t>
                             </w:r>
                           </w:p>
                           <w:p>
@@ -17314,39 +16117,7 @@
                                 <w:rFonts w:ascii="Calibri" w:hAnsi="Calibri"/>
                                 <w:sz w:val="22"/>
                               </w:rPr>
-                              <w:t>Création des jobs d'</w:t>
-                            </w:r>
-                            <w:proofErr w:type="spellStart"/>
-                            <w:r>
-                              <w:rPr>
-                                <w:rFonts w:ascii="Calibri" w:hAnsi="Calibri"/>
-                                <w:sz w:val="22"/>
-                              </w:rPr>
-                              <w:t>éxecution</w:t>
-                            </w:r>
-                            <w:proofErr w:type="spellEnd"/>
-                            <w:r>
-                              <w:rPr>
-                                <w:rFonts w:ascii="Calibri" w:hAnsi="Calibri"/>
-                                <w:sz w:val="22"/>
-                              </w:rPr>
-                              <w:t xml:space="preserve"> JCL sous MVS (Cortex, </w:t>
-                            </w:r>
-                            <w:proofErr w:type="spellStart"/>
-                            <w:r>
-                              <w:rPr>
-                                <w:rFonts w:ascii="Calibri" w:hAnsi="Calibri"/>
-                                <w:sz w:val="22"/>
-                              </w:rPr>
-                              <w:t>WinDDI</w:t>
-                            </w:r>
-                            <w:proofErr w:type="spellEnd"/>
-                            <w:r>
-                              <w:rPr>
-                                <w:rFonts w:ascii="Calibri" w:hAnsi="Calibri"/>
-                                <w:sz w:val="22"/>
-                              </w:rPr>
-                              <w:t>)</w:t>
+                              <w:t>Création des jobs d'éxecution JCL sous MVS (Cortex, WinDDI)</w:t>
                             </w:r>
                           </w:p>
                           <w:p>
@@ -17434,56 +16205,15 @@
                                 <w:rFonts w:ascii="Calibri" w:hAnsi="Calibri"/>
                                 <w:sz w:val="22"/>
                               </w:rPr>
-                              <w:t xml:space="preserve">d'installation et de chargement automatique des données dans le nouveau modèle </w:t>
-                            </w:r>
-                            <w:proofErr w:type="spellStart"/>
-                            <w:r>
-                              <w:rPr>
-                                <w:rFonts w:ascii="Calibri" w:hAnsi="Calibri"/>
-                                <w:sz w:val="22"/>
-                              </w:rPr>
-                              <w:t>Teradata</w:t>
-                            </w:r>
-                            <w:proofErr w:type="spellEnd"/>
-                            <w:r>
-                              <w:rPr>
-                                <w:rFonts w:ascii="Calibri" w:hAnsi="Calibri"/>
-                                <w:sz w:val="22"/>
-                              </w:rPr>
-                              <w:t xml:space="preserve"> (</w:t>
-                            </w:r>
-                            <w:r>
-                              <w:rPr>
-                                <w:rFonts w:ascii="Calibri" w:hAnsi="Calibri"/>
-                                <w:sz w:val="22"/>
-                              </w:rPr>
-                              <w:t xml:space="preserve">Script Unix </w:t>
-                            </w:r>
-                            <w:proofErr w:type="spellStart"/>
-                            <w:r>
-                              <w:rPr>
-                                <w:rFonts w:ascii="Calibri" w:hAnsi="Calibri"/>
-                                <w:sz w:val="22"/>
-                              </w:rPr>
-                              <w:t>ksh</w:t>
-                            </w:r>
-                            <w:proofErr w:type="spellEnd"/>
-                            <w:r>
-                              <w:rPr>
-                                <w:rFonts w:ascii="Calibri" w:hAnsi="Calibri"/>
-                                <w:sz w:val="22"/>
-                              </w:rPr>
-                              <w:t xml:space="preserve">, </w:t>
-                            </w:r>
-                            <w:proofErr w:type="spellStart"/>
-                            <w:r>
-                              <w:rPr>
-                                <w:rFonts w:ascii="Calibri" w:hAnsi="Calibri"/>
-                                <w:sz w:val="22"/>
-                              </w:rPr>
-                              <w:t>Teradata</w:t>
-                            </w:r>
-                            <w:proofErr w:type="spellEnd"/>
+                              <w:t>d'installation et de chargement automatique des données dans le nouveau modèle Teradata (</w:t>
+                            </w:r>
+                            <w:r>
+                              <w:rPr>
+                                <w:rFonts w:ascii="Calibri" w:hAnsi="Calibri"/>
+                                <w:sz w:val="22"/>
+                              </w:rPr>
+                              <w:t>Script Unix ksh, Teradata</w:t>
+                            </w:r>
                             <w:r>
                               <w:rPr>
                                 <w:rFonts w:ascii="Calibri" w:hAnsi="Calibri"/>
@@ -17517,23 +16247,7 @@
                                 <w:rFonts w:ascii="Calibri" w:hAnsi="Calibri"/>
                                 <w:sz w:val="22"/>
                               </w:rPr>
-                              <w:t xml:space="preserve">HTML, </w:t>
-                            </w:r>
-                            <w:proofErr w:type="spellStart"/>
-                            <w:r>
-                              <w:rPr>
-                                <w:rFonts w:ascii="Calibri" w:hAnsi="Calibri"/>
-                                <w:sz w:val="22"/>
-                              </w:rPr>
-                              <w:t>PPWizzard</w:t>
-                            </w:r>
-                            <w:proofErr w:type="spellEnd"/>
-                            <w:r>
-                              <w:rPr>
-                                <w:rFonts w:ascii="Calibri" w:hAnsi="Calibri"/>
-                                <w:sz w:val="22"/>
-                              </w:rPr>
-                              <w:t>, Rex</w:t>
+                              <w:t>HTML, PPWizzard, Rex</w:t>
                             </w:r>
                             <w:r>
                               <w:rPr>
@@ -17604,32 +16318,8 @@
                                 <w:sz w:val="22"/>
                               </w:rPr>
                               <w:tab/>
-                            </w:r>
-                            <w:proofErr w:type="spellStart"/>
-                            <w:r>
-                              <w:rPr>
-                                <w:rFonts w:ascii="Calibri" w:hAnsi="Calibri"/>
-                                <w:sz w:val="22"/>
-                              </w:rPr>
-                              <w:t>NetVault</w:t>
-                            </w:r>
-                            <w:proofErr w:type="spellEnd"/>
-                            <w:r>
-                              <w:rPr>
-                                <w:rFonts w:ascii="Calibri" w:hAnsi="Calibri"/>
-                                <w:sz w:val="22"/>
-                              </w:rPr>
-                              <w:t xml:space="preserve">, </w:t>
-                            </w:r>
-                            <w:proofErr w:type="spellStart"/>
-                            <w:r>
-                              <w:rPr>
-                                <w:rFonts w:ascii="Calibri" w:hAnsi="Calibri"/>
-                                <w:sz w:val="22"/>
-                              </w:rPr>
-                              <w:t>Teradata</w:t>
-                            </w:r>
-                            <w:proofErr w:type="spellEnd"/>
+                              <w:t>NetVault, Teradata</w:t>
+                            </w:r>
                           </w:p>
                         </w:txbxContent>
                       </wps:txbx>
@@ -19014,55 +17704,7 @@
                                 <w:rFonts w:ascii="Calibri" w:hAnsi="Calibri"/>
                                 <w:sz w:val="22"/>
                               </w:rPr>
-                              <w:t>Responsable de l’Environnement de Développement (</w:t>
-                            </w:r>
-                            <w:proofErr w:type="spellStart"/>
-                            <w:r>
-                              <w:rPr>
-                                <w:rFonts w:ascii="Calibri" w:hAnsi="Calibri"/>
-                                <w:sz w:val="22"/>
-                              </w:rPr>
-                              <w:t>VisualAge</w:t>
-                            </w:r>
-                            <w:proofErr w:type="spellEnd"/>
-                            <w:r>
-                              <w:rPr>
-                                <w:rFonts w:ascii="Calibri" w:hAnsi="Calibri"/>
-                                <w:sz w:val="22"/>
-                              </w:rPr>
-                              <w:t xml:space="preserve">, </w:t>
-                            </w:r>
-                            <w:proofErr w:type="spellStart"/>
-                            <w:r>
-                              <w:rPr>
-                                <w:rFonts w:ascii="Calibri" w:hAnsi="Calibri"/>
-                                <w:sz w:val="22"/>
-                              </w:rPr>
-                              <w:t>Qwin</w:t>
-                            </w:r>
-                            <w:proofErr w:type="spellEnd"/>
-                            <w:r>
-                              <w:rPr>
-                                <w:rFonts w:ascii="Calibri" w:hAnsi="Calibri"/>
-                                <w:sz w:val="22"/>
-                              </w:rPr>
-                              <w:t xml:space="preserve">, </w:t>
-                            </w:r>
-                            <w:proofErr w:type="spellStart"/>
-                            <w:r>
-                              <w:rPr>
-                                <w:rFonts w:ascii="Calibri" w:hAnsi="Calibri"/>
-                                <w:sz w:val="22"/>
-                              </w:rPr>
-                              <w:t>Tomcat</w:t>
-                            </w:r>
-                            <w:proofErr w:type="spellEnd"/>
-                            <w:r>
-                              <w:rPr>
-                                <w:rFonts w:ascii="Calibri" w:hAnsi="Calibri"/>
-                                <w:sz w:val="22"/>
-                              </w:rPr>
-                              <w:t>)</w:t>
+                              <w:t>Responsable de l’Environnement de Développement (VisualAge, Qwin, Tomcat)</w:t>
                             </w:r>
                           </w:p>
                           <w:p>
@@ -19104,23 +17746,7 @@
                                 <w:rFonts w:ascii="Calibri" w:hAnsi="Calibri"/>
                                 <w:sz w:val="22"/>
                               </w:rPr>
-                              <w:t xml:space="preserve">, </w:t>
-                            </w:r>
-                            <w:proofErr w:type="spellStart"/>
-                            <w:r>
-                              <w:rPr>
-                                <w:rFonts w:ascii="Calibri" w:hAnsi="Calibri"/>
-                                <w:sz w:val="22"/>
-                              </w:rPr>
-                              <w:t>Struts</w:t>
-                            </w:r>
-                            <w:proofErr w:type="spellEnd"/>
-                            <w:r>
-                              <w:rPr>
-                                <w:rFonts w:ascii="Calibri" w:hAnsi="Calibri"/>
-                                <w:sz w:val="22"/>
-                              </w:rPr>
-                              <w:t>, JSP</w:t>
+                              <w:t>, Struts, JSP</w:t>
                             </w:r>
                             <w:r>
                               <w:rPr>
@@ -19252,21 +17878,12 @@
                               </w:rPr>
                               <w:tab/>
                             </w:r>
-                            <w:proofErr w:type="spellStart"/>
-                            <w:r>
-                              <w:rPr>
-                                <w:rFonts w:ascii="Calibri" w:hAnsi="Calibri"/>
-                                <w:sz w:val="22"/>
-                              </w:rPr>
-                              <w:t>VisualAge</w:t>
-                            </w:r>
-                            <w:proofErr w:type="spellEnd"/>
-                            <w:r>
-                              <w:rPr>
-                                <w:rFonts w:ascii="Calibri" w:hAnsi="Calibri"/>
-                                <w:sz w:val="22"/>
-                              </w:rPr>
-                              <w:t>,</w:t>
+                            <w:r>
+                              <w:rPr>
+                                <w:rFonts w:ascii="Calibri" w:hAnsi="Calibri"/>
+                                <w:sz w:val="22"/>
+                              </w:rPr>
+                              <w:t>VisualAge,</w:t>
                             </w:r>
                             <w:r>
                               <w:rPr>
@@ -19275,7 +17892,6 @@
                               </w:rPr>
                               <w:t xml:space="preserve"> </w:t>
                             </w:r>
-                            <w:proofErr w:type="spellStart"/>
                             <w:r>
                               <w:rPr>
                                 <w:rFonts w:ascii="Calibri" w:hAnsi="Calibri"/>
@@ -19283,7 +17899,6 @@
                               </w:rPr>
                               <w:t>Tomcat</w:t>
                             </w:r>
-                            <w:proofErr w:type="spellEnd"/>
                             <w:r>
                               <w:rPr>
                                 <w:rFonts w:ascii="Calibri" w:hAnsi="Calibri"/>
@@ -19296,15 +17911,7 @@
                                 <w:rFonts w:ascii="Calibri" w:hAnsi="Calibri"/>
                                 <w:sz w:val="22"/>
                               </w:rPr>
-                              <w:t xml:space="preserve">SQL Server </w:t>
-                            </w:r>
-                            <w:proofErr w:type="gramStart"/>
-                            <w:r>
-                              <w:rPr>
-                                <w:rFonts w:ascii="Calibri" w:hAnsi="Calibri"/>
-                                <w:sz w:val="22"/>
-                              </w:rPr>
-                              <w:t>2000</w:t>
+                              <w:t>SQL Server 2000</w:t>
                             </w:r>
                             <w:r>
                               <w:rPr>
@@ -19318,18 +17925,8 @@
                                 <w:rFonts w:ascii="Calibri" w:hAnsi="Calibri"/>
                                 <w:sz w:val="22"/>
                               </w:rPr>
-                              <w:t xml:space="preserve"> </w:t>
-                            </w:r>
-                            <w:proofErr w:type="spellStart"/>
-                            <w:r>
-                              <w:rPr>
-                                <w:rFonts w:ascii="Calibri" w:hAnsi="Calibri"/>
-                                <w:sz w:val="22"/>
-                              </w:rPr>
-                              <w:t>Struts</w:t>
-                            </w:r>
-                            <w:proofErr w:type="spellEnd"/>
-                            <w:proofErr w:type="gramEnd"/>
+                              <w:t xml:space="preserve"> Struts</w:t>
+                            </w:r>
                           </w:p>
                           <w:p/>
                         </w:txbxContent>
@@ -20706,7 +19303,7 @@
 <w:numbering xmlns:wpc="http://schemas.microsoft.com/office/word/2010/wordprocessingCanvas" xmlns:mo="http://schemas.microsoft.com/office/mac/office/2008/main" xmlns:mc="http://schemas.openxmlformats.org/markup-compatibility/2006" xmlns:mv="urn:schemas-microsoft-com:mac:vml" xmlns:o="urn:schemas-microsoft-com:office:office" xmlns:r="http://schemas.openxmlformats.org/officeDocument/2006/relationships" xmlns:m="http://schemas.openxmlformats.org/officeDocument/2006/math" xmlns:v="urn:schemas-microsoft-com:vml" xmlns:wp14="http://schemas.microsoft.com/office/word/2010/wordprocessingDrawing" xmlns:wp="http://schemas.openxmlformats.org/drawingml/2006/wordprocessingDrawing" xmlns:w10="urn:schemas-microsoft-com:office:word" xmlns:w="http://schemas.openxmlformats.org/wordprocessingml/2006/main" xmlns:w14="http://schemas.microsoft.com/office/word/2010/wordml" xmlns:w15="http://schemas.microsoft.com/office/word/2012/wordml" xmlns:wpg="http://schemas.microsoft.com/office/word/2010/wordprocessingGroup" xmlns:wpi="http://schemas.microsoft.com/office/word/2010/wordprocessingInk" xmlns:wne="http://schemas.microsoft.com/office/word/2006/wordml" xmlns:wps="http://schemas.microsoft.com/office/word/2010/wordprocessingShape" mc:Ignorable="w14 w15 wp14">
   <w:numPicBullet w:numPicBulletId="0">
     <w:pict>
-      <v:shapetype w14:anchorId="147DE8C2" id="_x0000_t75" coordsize="21600,21600" o:spt="75" o:preferrelative="t" path="m@4@5l@4@11@9@11@9@5xe" filled="f" stroked="f">
+      <v:shapetype id="_x0000_t75" coordsize="21600,21600" o:spt="75" o:preferrelative="t" path="m@4@5l@4@11@9@11@9@5xe" filled="f" stroked="f">
         <v:stroke joinstyle="miter"/>
         <v:formulas>
           <v:f eqn="if lineDrawn pixelLineWidth 0"/>
@@ -20725,7 +19322,7 @@
         <v:path o:extrusionok="f" gradientshapeok="t" o:connecttype="rect"/>
         <o:lock v:ext="edit" aspectratio="t"/>
       </v:shapetype>
-      <v:shape id="_x0000_i1056" type="#_x0000_t75" style="width:15.1pt;height:15.1pt" o:bullet="t">
+      <v:shape id="_x0000_i1027" type="#_x0000_t75" style="width:15.1pt;height:15.1pt" o:bullet="t">
         <v:imagedata r:id="rId1" o:title="BD14980_"/>
       </v:shape>
     </w:pict>
@@ -22533,6 +21130,7 @@
     <w:rsidRoot w:val="00067A32"/>
     <w:rsid w:val="00044BD1"/>
     <w:rsid w:val="00067A32"/>
+    <w:rsid w:val="00297544"/>
     <w:rsid w:val="0046158D"/>
     <w:rsid w:val="0046618A"/>
     <w:rsid w:val="004E0BF6"/>
@@ -23306,7 +21904,7 @@
 </file>
 
 <file path=customXml/itemProps1.xml><?xml version="1.0" encoding="utf-8"?>
-<ds:datastoreItem xmlns:ds="http://schemas.openxmlformats.org/officeDocument/2006/customXml" ds:itemID="{2AFD0820-2BE5-8849-BFFB-BBA34E3ADF6E}">
+<ds:datastoreItem xmlns:ds="http://schemas.openxmlformats.org/officeDocument/2006/customXml" ds:itemID="{DF58A787-07B1-9B47-871F-0B78139FDCB5}">
   <ds:schemaRefs>
     <ds:schemaRef ds:uri="http://schemas.openxmlformats.org/officeDocument/2006/bibliography"/>
   </ds:schemaRefs>

</xml_diff>